<commit_message>
Metele Caña Cabron "______"
</commit_message>
<xml_diff>
--- a/JUANK/T-300_EV06_Marco_Teórico_Metodología.docx
+++ b/JUANK/T-300_EV06_Marco_Teórico_Metodología.docx
@@ -1,6 +1,6 @@
 
 <file path=word/document.xml><?xml version="1.0" encoding="utf-8"?>
-<w:document xmlns:wpc="http://schemas.microsoft.com/office/word/2010/wordprocessingCanvas" xmlns:cx="http://schemas.microsoft.com/office/drawing/2014/chartex" xmlns:cx1="http://schemas.microsoft.com/office/drawing/2015/9/8/chartex" xmlns:cx2="http://schemas.microsoft.com/office/drawing/2015/10/21/chartex" xmlns:cx3="http://schemas.microsoft.com/office/drawing/2016/5/9/chartex" xmlns:cx4="http://schemas.microsoft.com/office/drawing/2016/5/10/chartex" xmlns:cx5="http://schemas.microsoft.com/office/drawing/2016/5/11/chartex" xmlns:cx6="http://schemas.microsoft.com/office/drawing/2016/5/12/chartex" xmlns:cx7="http://schemas.microsoft.com/office/drawing/2016/5/13/chartex" xmlns:cx8="http://schemas.microsoft.com/office/drawing/2016/5/14/chartex" xmlns:mc="http://schemas.openxmlformats.org/markup-compatibility/2006" xmlns:aink="http://schemas.microsoft.com/office/drawing/2016/ink" xmlns:am3d="http://schemas.microsoft.com/office/drawing/2017/model3d" xmlns:o="urn:schemas-microsoft-com:office:office" xmlns:oel="http://schemas.microsoft.com/office/2019/extlst" xmlns:r="http://schemas.openxmlformats.org/officeDocument/2006/relationships" xmlns:m="http://schemas.openxmlformats.org/officeDocument/2006/math" xmlns:v="urn:schemas-microsoft-com:vml" xmlns:wp14="http://schemas.microsoft.com/office/word/2010/wordprocessingDrawing" xmlns:wp="http://schemas.openxmlformats.org/drawingml/2006/wordprocessingDrawing" xmlns:w10="urn:schemas-microsoft-com:office:word" xmlns:w="http://schemas.openxmlformats.org/wordprocessingml/2006/main" xmlns:w14="http://schemas.microsoft.com/office/word/2010/wordml" xmlns:w15="http://schemas.microsoft.com/office/word/2012/wordml" xmlns:w16cex="http://schemas.microsoft.com/office/word/2018/wordml/cex" xmlns:w16cid="http://schemas.microsoft.com/office/word/2016/wordml/cid" xmlns:w16="http://schemas.microsoft.com/office/word/2018/wordml" xmlns:w16du="http://schemas.microsoft.com/office/word/2023/wordml/word16du" xmlns:w16sdtdh="http://schemas.microsoft.com/office/word/2020/wordml/sdtdatahash" xmlns:w16se="http://schemas.microsoft.com/office/word/2015/wordml/symex" xmlns:wpg="http://schemas.microsoft.com/office/word/2010/wordprocessingGroup" xmlns:wpi="http://schemas.microsoft.com/office/word/2010/wordprocessingInk" xmlns:wne="http://schemas.microsoft.com/office/word/2006/wordml" xmlns:wps="http://schemas.microsoft.com/office/word/2010/wordprocessingShape" mc:Ignorable="w14 w15 w16se w16cid w16 w16cex w16sdtdh wp14">
+<w:document xmlns:wpc="http://schemas.microsoft.com/office/word/2010/wordprocessingCanvas" xmlns:cx="http://schemas.microsoft.com/office/drawing/2014/chartex" xmlns:cx1="http://schemas.microsoft.com/office/drawing/2015/9/8/chartex" xmlns:cx2="http://schemas.microsoft.com/office/drawing/2015/10/21/chartex" xmlns:cx3="http://schemas.microsoft.com/office/drawing/2016/5/9/chartex" xmlns:cx4="http://schemas.microsoft.com/office/drawing/2016/5/10/chartex" xmlns:cx5="http://schemas.microsoft.com/office/drawing/2016/5/11/chartex" xmlns:cx6="http://schemas.microsoft.com/office/drawing/2016/5/12/chartex" xmlns:cx7="http://schemas.microsoft.com/office/drawing/2016/5/13/chartex" xmlns:cx8="http://schemas.microsoft.com/office/drawing/2016/5/14/chartex" xmlns:mc="http://schemas.openxmlformats.org/markup-compatibility/2006" xmlns:aink="http://schemas.microsoft.com/office/drawing/2016/ink" xmlns:am3d="http://schemas.microsoft.com/office/drawing/2017/model3d" xmlns:o="urn:schemas-microsoft-com:office:office" xmlns:oel="http://schemas.microsoft.com/office/2019/extlst" xmlns:r="http://schemas.openxmlformats.org/officeDocument/2006/relationships" xmlns:m="http://schemas.openxmlformats.org/officeDocument/2006/math" xmlns:v="urn:schemas-microsoft-com:vml" xmlns:wp14="http://schemas.microsoft.com/office/word/2010/wordprocessingDrawing" xmlns:wp="http://schemas.openxmlformats.org/drawingml/2006/wordprocessingDrawing" xmlns:w10="urn:schemas-microsoft-com:office:word" xmlns:w="http://schemas.openxmlformats.org/wordprocessingml/2006/main" xmlns:w14="http://schemas.microsoft.com/office/word/2010/wordml" xmlns:w15="http://schemas.microsoft.com/office/word/2012/wordml" xmlns:w16cex="http://schemas.microsoft.com/office/word/2018/wordml/cex" xmlns:w16cid="http://schemas.microsoft.com/office/word/2016/wordml/cid" xmlns:w16="http://schemas.microsoft.com/office/word/2018/wordml" xmlns:w16sdtdh="http://schemas.microsoft.com/office/word/2020/wordml/sdtdatahash" xmlns:w16se="http://schemas.microsoft.com/office/word/2015/wordml/symex" xmlns:wpg="http://schemas.microsoft.com/office/word/2010/wordprocessingGroup" xmlns:wpi="http://schemas.microsoft.com/office/word/2010/wordprocessingInk" xmlns:wne="http://schemas.microsoft.com/office/word/2006/wordml" xmlns:wps="http://schemas.microsoft.com/office/word/2010/wordprocessingShape" mc:Ignorable="w14 w15 w16se w16cid w16 w16cex w16sdtdh wp14">
   <w:body>
     <w:p>
       <w:pPr>
@@ -439,6 +439,25 @@
           </w:tcPr>
           <w:p>
             <w:pPr>
+              <w:tabs>
+                <w:tab w:val="left" w:pos="260"/>
+              </w:tabs>
+              <w:spacing w:after="0"/>
+              <w:rPr>
+                <w:rStyle w:val="Textoennegrita"/>
+                <w:rFonts w:ascii="Bookman Old Style" w:hAnsi="Bookman Old Style"/>
+              </w:rPr>
+            </w:pPr>
+            <w:r>
+              <w:rPr>
+                <w:rStyle w:val="Textoennegrita"/>
+                <w:rFonts w:ascii="Bookman Old Style" w:hAnsi="Bookman Old Style"/>
+              </w:rPr>
+              <w:t>La automatización del empleo en el Guaviare: ¿una amenaza o una oportunidad?</w:t>
+            </w:r>
+          </w:p>
+          <w:p>
+            <w:pPr>
               <w:jc w:val="both"/>
             </w:pPr>
           </w:p>
@@ -464,7 +483,116 @@
           </w:tcPr>
           <w:p>
             <w:pPr>
-              <w:jc w:val="both"/>
+              <w:numPr>
+                <w:ilvl w:val="0"/>
+                <w:numId w:val="36"/>
+              </w:numPr>
+              <w:spacing w:before="100" w:beforeAutospacing="1" w:after="100" w:afterAutospacing="1" w:line="240" w:lineRule="auto"/>
+              <w:rPr>
+                <w:rFonts w:ascii="Times New Roman" w:eastAsia="Times New Roman" w:hAnsi="Times New Roman"/>
+                <w:sz w:val="24"/>
+                <w:szCs w:val="24"/>
+                <w:lang w:val="es-CO" w:eastAsia="es-CO"/>
+              </w:rPr>
+            </w:pPr>
+            <w:r>
+              <w:rPr>
+                <w:rFonts w:ascii="Times New Roman" w:eastAsia="Times New Roman" w:hAnsi="Times New Roman"/>
+                <w:b/>
+                <w:bCs/>
+                <w:sz w:val="24"/>
+                <w:szCs w:val="24"/>
+                <w:lang w:val="es-CO" w:eastAsia="es-CO"/>
+              </w:rPr>
+              <w:t>Empleo:</w:t>
+            </w:r>
+            <w:r>
+              <w:rPr>
+                <w:rFonts w:ascii="Times New Roman" w:eastAsia="Times New Roman" w:hAnsi="Times New Roman"/>
+                <w:sz w:val="24"/>
+                <w:szCs w:val="24"/>
+                <w:lang w:val="es-CO" w:eastAsia="es-CO"/>
+              </w:rPr>
+              <w:t xml:space="preserve"> esta variable se puede medir a través de indicadores como el número de puestos de trabajo en el sector de la programación, la tasa de desempleo entre los programadores, o el salario medio de los programadores.</w:t>
+            </w:r>
+          </w:p>
+          <w:p>
+            <w:pPr>
+              <w:numPr>
+                <w:ilvl w:val="0"/>
+                <w:numId w:val="36"/>
+              </w:numPr>
+              <w:spacing w:before="100" w:beforeAutospacing="1" w:after="100" w:afterAutospacing="1" w:line="240" w:lineRule="auto"/>
+              <w:rPr>
+                <w:rFonts w:ascii="Times New Roman" w:eastAsia="Times New Roman" w:hAnsi="Times New Roman"/>
+                <w:sz w:val="24"/>
+                <w:szCs w:val="24"/>
+                <w:lang w:val="es-CO" w:eastAsia="es-CO"/>
+              </w:rPr>
+            </w:pPr>
+            <w:r>
+              <w:rPr>
+                <w:rFonts w:ascii="Times New Roman" w:eastAsia="Times New Roman" w:hAnsi="Times New Roman"/>
+                <w:b/>
+                <w:bCs/>
+                <w:sz w:val="24"/>
+                <w:szCs w:val="24"/>
+                <w:lang w:val="es-CO" w:eastAsia="es-CO"/>
+              </w:rPr>
+              <w:t>Productividad:</w:t>
+            </w:r>
+            <w:r>
+              <w:rPr>
+                <w:rFonts w:ascii="Times New Roman" w:eastAsia="Times New Roman" w:hAnsi="Times New Roman"/>
+                <w:sz w:val="24"/>
+                <w:szCs w:val="24"/>
+                <w:lang w:val="es-CO" w:eastAsia="es-CO"/>
+              </w:rPr>
+              <w:t xml:space="preserve"> esta variable se puede medir a través de indicadores como el tiempo que tarda en desarrollarse un nuevo producto o servicio, el número de errores que se producen en el desarrollo de software, o el coste de desarrollo de software.</w:t>
+            </w:r>
+          </w:p>
+          <w:p>
+            <w:pPr>
+              <w:numPr>
+                <w:ilvl w:val="0"/>
+                <w:numId w:val="36"/>
+              </w:numPr>
+              <w:spacing w:before="100" w:beforeAutospacing="1" w:after="100" w:afterAutospacing="1" w:line="240" w:lineRule="auto"/>
+              <w:rPr>
+                <w:rFonts w:ascii="Times New Roman" w:eastAsia="Times New Roman" w:hAnsi="Times New Roman"/>
+                <w:sz w:val="24"/>
+                <w:szCs w:val="24"/>
+                <w:lang w:val="es-CO" w:eastAsia="es-CO"/>
+              </w:rPr>
+            </w:pPr>
+            <w:r>
+              <w:rPr>
+                <w:rFonts w:ascii="Times New Roman" w:eastAsia="Times New Roman" w:hAnsi="Times New Roman"/>
+                <w:b/>
+                <w:bCs/>
+                <w:sz w:val="24"/>
+                <w:szCs w:val="24"/>
+                <w:lang w:val="es-CO" w:eastAsia="es-CO"/>
+              </w:rPr>
+              <w:lastRenderedPageBreak/>
+              <w:t>Innovación:</w:t>
+            </w:r>
+            <w:r>
+              <w:rPr>
+                <w:rFonts w:ascii="Times New Roman" w:eastAsia="Times New Roman" w:hAnsi="Times New Roman"/>
+                <w:sz w:val="24"/>
+                <w:szCs w:val="24"/>
+                <w:lang w:val="es-CO" w:eastAsia="es-CO"/>
+              </w:rPr>
+              <w:t xml:space="preserve"> esta variable se puede medir a través de indicadores como el número de nuevos productos y servicios desarrollados por programadores, la adopción de nuevas tecnologías por programadores, o la colaboración entre programadores y otros profesionales.</w:t>
+            </w:r>
+          </w:p>
+          <w:p>
+            <w:pPr>
+              <w:jc w:val="both"/>
+              <w:rPr>
+                <w:lang w:val="es-CO"/>
+              </w:rPr>
             </w:pPr>
           </w:p>
         </w:tc>
@@ -479,6 +607,7 @@
               <w:jc w:val="both"/>
             </w:pPr>
             <w:r>
+              <w:lastRenderedPageBreak/>
               <w:t>Variable independiente 1</w:t>
             </w:r>
           </w:p>
@@ -487,6 +616,20 @@
           <w:tcPr>
             <w:tcW w:w="4697" w:type="dxa"/>
           </w:tcPr>
+          <w:p>
+            <w:pPr>
+              <w:spacing w:after="0"/>
+            </w:pPr>
+            <w:r>
+              <w:rPr>
+                <w:rStyle w:val="Textoennegrita"/>
+              </w:rPr>
+              <w:t>IA:</w:t>
+            </w:r>
+            <w:r>
+              <w:t xml:space="preserve"> esta variable se puede medir a través de indicadores como la adopción de la IA en el sector de la programación, el desarrollo de nuevas técnicas y algoritmos de IA, o la inversión en IA.</w:t>
+            </w:r>
+          </w:p>
           <w:p>
             <w:pPr>
               <w:jc w:val="both"/>
@@ -512,6 +655,20 @@
           <w:tcPr>
             <w:tcW w:w="4697" w:type="dxa"/>
           </w:tcPr>
+          <w:p>
+            <w:pPr>
+              <w:spacing w:after="0"/>
+            </w:pPr>
+            <w:r>
+              <w:rPr>
+                <w:rStyle w:val="Textoennegrita"/>
+              </w:rPr>
+              <w:t>El sector de la programación:</w:t>
+            </w:r>
+            <w:r>
+              <w:t xml:space="preserve"> el impacto de la IA puede variar en función del sector de la programación. Por ejemplo, la IA puede tener un impacto más significativo en el desarrollo de software de aplicaciones que en el desarrollo de software de sistemas.</w:t>
+            </w:r>
+          </w:p>
           <w:p>
             <w:pPr>
               <w:jc w:val="both"/>
@@ -712,7 +869,23 @@
             <w:b/>
             <w:bCs/>
           </w:rPr>
-          <w:t>_APA7</w:t>
+          <w:t>_</w:t>
+        </w:r>
+        <w:r>
+          <w:rPr>
+            <w:rStyle w:val="Hipervnculo"/>
+            <w:b/>
+            <w:bCs/>
+          </w:rPr>
+          <w:t>A</w:t>
+        </w:r>
+        <w:r>
+          <w:rPr>
+            <w:rStyle w:val="Hipervnculo"/>
+            <w:b/>
+            <w:bCs/>
+          </w:rPr>
+          <w:t>PA7</w:t>
         </w:r>
         <w:r>
           <w:rPr>
@@ -752,7 +925,6 @@
                 <w:b/>
                 <w:bCs/>
               </w:rPr>
-              <w:lastRenderedPageBreak/>
               <w:t>FICHA BIBLIOGRÁFICA RESUMEN</w:t>
             </w:r>
           </w:p>
@@ -832,6 +1004,7 @@
                 <w:b/>
                 <w:bCs/>
               </w:rPr>
+              <w:lastRenderedPageBreak/>
               <w:t>Autor:</w:t>
             </w:r>
           </w:p>
@@ -1687,7 +1860,6 @@
                 <w:b/>
                 <w:bCs/>
               </w:rPr>
-              <w:lastRenderedPageBreak/>
               <w:t>A</w:t>
             </w:r>
             <w:r>
@@ -2230,7 +2402,6 @@
           <w:b/>
           <w:bCs/>
         </w:rPr>
-        <w:lastRenderedPageBreak/>
         <w:t>Actividad de aprendizaje – Estimar la Población y Muestra a investigar</w:t>
       </w:r>
     </w:p>
@@ -2263,6 +2434,7 @@
           <w:b/>
           <w:bCs/>
         </w:rPr>
+        <w:lastRenderedPageBreak/>
         <w:t>Lean el concepto</w:t>
       </w:r>
       <w:r>
@@ -2358,7 +2530,7 @@
                 <v:shape id="_x0000_i1025" type="#_x0000_t75" style="width:451.5pt;height:127.5pt" o:ole="">
                   <v:imagedata r:id="rId20" o:title=""/>
                 </v:shape>
-                <o:OLEObject Type="Embed" ProgID="PBrush" ShapeID="_x0000_i1025" DrawAspect="Content" ObjectID="_1762160913" r:id="rId21"/>
+                <o:OLEObject Type="Embed" ProgID="PBrush" ShapeID="_x0000_i1025" DrawAspect="Content" ObjectID="_1762711077" r:id="rId21"/>
               </w:object>
             </w:r>
           </w:p>
@@ -2562,7 +2734,6 @@
                 <w:b/>
                 <w:bCs/>
               </w:rPr>
-              <w:lastRenderedPageBreak/>
               <w:t>Unidad de muestreo</w:t>
             </w:r>
           </w:p>
@@ -3178,7 +3349,6 @@
           <w:b/>
           <w:bCs/>
         </w:rPr>
-        <w:lastRenderedPageBreak/>
         <w:t>Nota:</w:t>
       </w:r>
       <w:sdt>
@@ -3252,6 +3422,7 @@
         <w:rPr>
           <w:noProof/>
         </w:rPr>
+        <w:lastRenderedPageBreak/>
         <w:drawing>
           <wp:inline distT="0" distB="0" distL="0" distR="0" wp14:anchorId="49A639E6" wp14:editId="481BC496">
             <wp:extent cx="4149840" cy="1962833"/>
@@ -7794,7 +7965,7 @@
 </file>
 
 <file path=word/endnotes.xml><?xml version="1.0" encoding="utf-8"?>
-<w:endnotes xmlns:wpc="http://schemas.microsoft.com/office/word/2010/wordprocessingCanvas" xmlns:cx="http://schemas.microsoft.com/office/drawing/2014/chartex" xmlns:cx1="http://schemas.microsoft.com/office/drawing/2015/9/8/chartex" xmlns:cx2="http://schemas.microsoft.com/office/drawing/2015/10/21/chartex" xmlns:cx3="http://schemas.microsoft.com/office/drawing/2016/5/9/chartex" xmlns:cx4="http://schemas.microsoft.com/office/drawing/2016/5/10/chartex" xmlns:cx5="http://schemas.microsoft.com/office/drawing/2016/5/11/chartex" xmlns:cx6="http://schemas.microsoft.com/office/drawing/2016/5/12/chartex" xmlns:cx7="http://schemas.microsoft.com/office/drawing/2016/5/13/chartex" xmlns:cx8="http://schemas.microsoft.com/office/drawing/2016/5/14/chartex" xmlns:mc="http://schemas.openxmlformats.org/markup-compatibility/2006" xmlns:aink="http://schemas.microsoft.com/office/drawing/2016/ink" xmlns:am3d="http://schemas.microsoft.com/office/drawing/2017/model3d" xmlns:o="urn:schemas-microsoft-com:office:office" xmlns:oel="http://schemas.microsoft.com/office/2019/extlst" xmlns:r="http://schemas.openxmlformats.org/officeDocument/2006/relationships" xmlns:m="http://schemas.openxmlformats.org/officeDocument/2006/math" xmlns:v="urn:schemas-microsoft-com:vml" xmlns:wp14="http://schemas.microsoft.com/office/word/2010/wordprocessingDrawing" xmlns:wp="http://schemas.openxmlformats.org/drawingml/2006/wordprocessingDrawing" xmlns:w10="urn:schemas-microsoft-com:office:word" xmlns:w="http://schemas.openxmlformats.org/wordprocessingml/2006/main" xmlns:w14="http://schemas.microsoft.com/office/word/2010/wordml" xmlns:w15="http://schemas.microsoft.com/office/word/2012/wordml" xmlns:w16cex="http://schemas.microsoft.com/office/word/2018/wordml/cex" xmlns:w16cid="http://schemas.microsoft.com/office/word/2016/wordml/cid" xmlns:w16="http://schemas.microsoft.com/office/word/2018/wordml" xmlns:w16du="http://schemas.microsoft.com/office/word/2023/wordml/word16du" xmlns:w16sdtdh="http://schemas.microsoft.com/office/word/2020/wordml/sdtdatahash" xmlns:w16se="http://schemas.microsoft.com/office/word/2015/wordml/symex" xmlns:wpg="http://schemas.microsoft.com/office/word/2010/wordprocessingGroup" xmlns:wpi="http://schemas.microsoft.com/office/word/2010/wordprocessingInk" xmlns:wne="http://schemas.microsoft.com/office/word/2006/wordml" xmlns:wps="http://schemas.microsoft.com/office/word/2010/wordprocessingShape" mc:Ignorable="w14 w15 w16se w16cid w16 w16cex w16sdtdh wp14">
+<w:endnotes xmlns:wpc="http://schemas.microsoft.com/office/word/2010/wordprocessingCanvas" xmlns:cx="http://schemas.microsoft.com/office/drawing/2014/chartex" xmlns:cx1="http://schemas.microsoft.com/office/drawing/2015/9/8/chartex" xmlns:cx2="http://schemas.microsoft.com/office/drawing/2015/10/21/chartex" xmlns:cx3="http://schemas.microsoft.com/office/drawing/2016/5/9/chartex" xmlns:cx4="http://schemas.microsoft.com/office/drawing/2016/5/10/chartex" xmlns:cx5="http://schemas.microsoft.com/office/drawing/2016/5/11/chartex" xmlns:cx6="http://schemas.microsoft.com/office/drawing/2016/5/12/chartex" xmlns:cx7="http://schemas.microsoft.com/office/drawing/2016/5/13/chartex" xmlns:cx8="http://schemas.microsoft.com/office/drawing/2016/5/14/chartex" xmlns:mc="http://schemas.openxmlformats.org/markup-compatibility/2006" xmlns:aink="http://schemas.microsoft.com/office/drawing/2016/ink" xmlns:am3d="http://schemas.microsoft.com/office/drawing/2017/model3d" xmlns:o="urn:schemas-microsoft-com:office:office" xmlns:oel="http://schemas.microsoft.com/office/2019/extlst" xmlns:r="http://schemas.openxmlformats.org/officeDocument/2006/relationships" xmlns:m="http://schemas.openxmlformats.org/officeDocument/2006/math" xmlns:v="urn:schemas-microsoft-com:vml" xmlns:wp14="http://schemas.microsoft.com/office/word/2010/wordprocessingDrawing" xmlns:wp="http://schemas.openxmlformats.org/drawingml/2006/wordprocessingDrawing" xmlns:w10="urn:schemas-microsoft-com:office:word" xmlns:w="http://schemas.openxmlformats.org/wordprocessingml/2006/main" xmlns:w14="http://schemas.microsoft.com/office/word/2010/wordml" xmlns:w15="http://schemas.microsoft.com/office/word/2012/wordml" xmlns:w16cex="http://schemas.microsoft.com/office/word/2018/wordml/cex" xmlns:w16cid="http://schemas.microsoft.com/office/word/2016/wordml/cid" xmlns:w16="http://schemas.microsoft.com/office/word/2018/wordml" xmlns:w16sdtdh="http://schemas.microsoft.com/office/word/2020/wordml/sdtdatahash" xmlns:w16se="http://schemas.microsoft.com/office/word/2015/wordml/symex" xmlns:wpg="http://schemas.microsoft.com/office/word/2010/wordprocessingGroup" xmlns:wpi="http://schemas.microsoft.com/office/word/2010/wordprocessingInk" xmlns:wne="http://schemas.microsoft.com/office/word/2006/wordml" xmlns:wps="http://schemas.microsoft.com/office/word/2010/wordprocessingShape" mc:Ignorable="w14 w15 w16se w16cid w16 w16cex w16sdtdh wp14">
   <w:endnote w:type="separator" w:id="-1">
     <w:p>
       <w:pPr>
@@ -7826,7 +7997,7 @@
 </file>
 
 <file path=word/footer1.xml><?xml version="1.0" encoding="utf-8"?>
-<w:ftr xmlns:wpc="http://schemas.microsoft.com/office/word/2010/wordprocessingCanvas" xmlns:cx="http://schemas.microsoft.com/office/drawing/2014/chartex" xmlns:cx1="http://schemas.microsoft.com/office/drawing/2015/9/8/chartex" xmlns:cx2="http://schemas.microsoft.com/office/drawing/2015/10/21/chartex" xmlns:cx3="http://schemas.microsoft.com/office/drawing/2016/5/9/chartex" xmlns:cx4="http://schemas.microsoft.com/office/drawing/2016/5/10/chartex" xmlns:cx5="http://schemas.microsoft.com/office/drawing/2016/5/11/chartex" xmlns:cx6="http://schemas.microsoft.com/office/drawing/2016/5/12/chartex" xmlns:cx7="http://schemas.microsoft.com/office/drawing/2016/5/13/chartex" xmlns:cx8="http://schemas.microsoft.com/office/drawing/2016/5/14/chartex" xmlns:mc="http://schemas.openxmlformats.org/markup-compatibility/2006" xmlns:aink="http://schemas.microsoft.com/office/drawing/2016/ink" xmlns:am3d="http://schemas.microsoft.com/office/drawing/2017/model3d" xmlns:o="urn:schemas-microsoft-com:office:office" xmlns:oel="http://schemas.microsoft.com/office/2019/extlst" xmlns:r="http://schemas.openxmlformats.org/officeDocument/2006/relationships" xmlns:m="http://schemas.openxmlformats.org/officeDocument/2006/math" xmlns:v="urn:schemas-microsoft-com:vml" xmlns:wp14="http://schemas.microsoft.com/office/word/2010/wordprocessingDrawing" xmlns:wp="http://schemas.openxmlformats.org/drawingml/2006/wordprocessingDrawing" xmlns:w10="urn:schemas-microsoft-com:office:word" xmlns:w="http://schemas.openxmlformats.org/wordprocessingml/2006/main" xmlns:w14="http://schemas.microsoft.com/office/word/2010/wordml" xmlns:w15="http://schemas.microsoft.com/office/word/2012/wordml" xmlns:w16cex="http://schemas.microsoft.com/office/word/2018/wordml/cex" xmlns:w16cid="http://schemas.microsoft.com/office/word/2016/wordml/cid" xmlns:w16="http://schemas.microsoft.com/office/word/2018/wordml" xmlns:w16du="http://schemas.microsoft.com/office/word/2023/wordml/word16du" xmlns:w16sdtdh="http://schemas.microsoft.com/office/word/2020/wordml/sdtdatahash" xmlns:w16se="http://schemas.microsoft.com/office/word/2015/wordml/symex" xmlns:wpg="http://schemas.microsoft.com/office/word/2010/wordprocessingGroup" xmlns:wpi="http://schemas.microsoft.com/office/word/2010/wordprocessingInk" xmlns:wne="http://schemas.microsoft.com/office/word/2006/wordml" xmlns:wps="http://schemas.microsoft.com/office/word/2010/wordprocessingShape" mc:Ignorable="w14 w15 w16se w16cid w16 w16cex w16sdtdh wp14">
+<w:ftr xmlns:wpc="http://schemas.microsoft.com/office/word/2010/wordprocessingCanvas" xmlns:cx="http://schemas.microsoft.com/office/drawing/2014/chartex" xmlns:cx1="http://schemas.microsoft.com/office/drawing/2015/9/8/chartex" xmlns:cx2="http://schemas.microsoft.com/office/drawing/2015/10/21/chartex" xmlns:cx3="http://schemas.microsoft.com/office/drawing/2016/5/9/chartex" xmlns:cx4="http://schemas.microsoft.com/office/drawing/2016/5/10/chartex" xmlns:cx5="http://schemas.microsoft.com/office/drawing/2016/5/11/chartex" xmlns:cx6="http://schemas.microsoft.com/office/drawing/2016/5/12/chartex" xmlns:cx7="http://schemas.microsoft.com/office/drawing/2016/5/13/chartex" xmlns:cx8="http://schemas.microsoft.com/office/drawing/2016/5/14/chartex" xmlns:mc="http://schemas.openxmlformats.org/markup-compatibility/2006" xmlns:aink="http://schemas.microsoft.com/office/drawing/2016/ink" xmlns:am3d="http://schemas.microsoft.com/office/drawing/2017/model3d" xmlns:o="urn:schemas-microsoft-com:office:office" xmlns:oel="http://schemas.microsoft.com/office/2019/extlst" xmlns:r="http://schemas.openxmlformats.org/officeDocument/2006/relationships" xmlns:m="http://schemas.openxmlformats.org/officeDocument/2006/math" xmlns:v="urn:schemas-microsoft-com:vml" xmlns:wp14="http://schemas.microsoft.com/office/word/2010/wordprocessingDrawing" xmlns:wp="http://schemas.openxmlformats.org/drawingml/2006/wordprocessingDrawing" xmlns:w10="urn:schemas-microsoft-com:office:word" xmlns:w="http://schemas.openxmlformats.org/wordprocessingml/2006/main" xmlns:w14="http://schemas.microsoft.com/office/word/2010/wordml" xmlns:w15="http://schemas.microsoft.com/office/word/2012/wordml" xmlns:w16cex="http://schemas.microsoft.com/office/word/2018/wordml/cex" xmlns:w16cid="http://schemas.microsoft.com/office/word/2016/wordml/cid" xmlns:w16="http://schemas.microsoft.com/office/word/2018/wordml" xmlns:w16sdtdh="http://schemas.microsoft.com/office/word/2020/wordml/sdtdatahash" xmlns:w16se="http://schemas.microsoft.com/office/word/2015/wordml/symex" xmlns:wpg="http://schemas.microsoft.com/office/word/2010/wordprocessingGroup" xmlns:wpi="http://schemas.microsoft.com/office/word/2010/wordprocessingInk" xmlns:wne="http://schemas.microsoft.com/office/word/2006/wordml" xmlns:wps="http://schemas.microsoft.com/office/word/2010/wordprocessingShape" mc:Ignorable="w14 w15 w16se w16cid w16 w16cex w16sdtdh wp14">
   <w:tbl>
     <w:tblPr>
       <w:tblStyle w:val="Tablaconcuadrcula"/>
@@ -8115,7 +8286,7 @@
 </file>
 
 <file path=word/footer2.xml><?xml version="1.0" encoding="utf-8"?>
-<w:ftr xmlns:wpc="http://schemas.microsoft.com/office/word/2010/wordprocessingCanvas" xmlns:cx="http://schemas.microsoft.com/office/drawing/2014/chartex" xmlns:cx1="http://schemas.microsoft.com/office/drawing/2015/9/8/chartex" xmlns:cx2="http://schemas.microsoft.com/office/drawing/2015/10/21/chartex" xmlns:cx3="http://schemas.microsoft.com/office/drawing/2016/5/9/chartex" xmlns:cx4="http://schemas.microsoft.com/office/drawing/2016/5/10/chartex" xmlns:cx5="http://schemas.microsoft.com/office/drawing/2016/5/11/chartex" xmlns:cx6="http://schemas.microsoft.com/office/drawing/2016/5/12/chartex" xmlns:cx7="http://schemas.microsoft.com/office/drawing/2016/5/13/chartex" xmlns:cx8="http://schemas.microsoft.com/office/drawing/2016/5/14/chartex" xmlns:mc="http://schemas.openxmlformats.org/markup-compatibility/2006" xmlns:aink="http://schemas.microsoft.com/office/drawing/2016/ink" xmlns:am3d="http://schemas.microsoft.com/office/drawing/2017/model3d" xmlns:o="urn:schemas-microsoft-com:office:office" xmlns:oel="http://schemas.microsoft.com/office/2019/extlst" xmlns:r="http://schemas.openxmlformats.org/officeDocument/2006/relationships" xmlns:m="http://schemas.openxmlformats.org/officeDocument/2006/math" xmlns:v="urn:schemas-microsoft-com:vml" xmlns:wp14="http://schemas.microsoft.com/office/word/2010/wordprocessingDrawing" xmlns:wp="http://schemas.openxmlformats.org/drawingml/2006/wordprocessingDrawing" xmlns:w10="urn:schemas-microsoft-com:office:word" xmlns:w="http://schemas.openxmlformats.org/wordprocessingml/2006/main" xmlns:w14="http://schemas.microsoft.com/office/word/2010/wordml" xmlns:w15="http://schemas.microsoft.com/office/word/2012/wordml" xmlns:w16cex="http://schemas.microsoft.com/office/word/2018/wordml/cex" xmlns:w16cid="http://schemas.microsoft.com/office/word/2016/wordml/cid" xmlns:w16="http://schemas.microsoft.com/office/word/2018/wordml" xmlns:w16du="http://schemas.microsoft.com/office/word/2023/wordml/word16du" xmlns:w16sdtdh="http://schemas.microsoft.com/office/word/2020/wordml/sdtdatahash" xmlns:w16se="http://schemas.microsoft.com/office/word/2015/wordml/symex" xmlns:wpg="http://schemas.microsoft.com/office/word/2010/wordprocessingGroup" xmlns:wpi="http://schemas.microsoft.com/office/word/2010/wordprocessingInk" xmlns:wne="http://schemas.microsoft.com/office/word/2006/wordml" xmlns:wps="http://schemas.microsoft.com/office/word/2010/wordprocessingShape" mc:Ignorable="w14 w15 w16se w16cid w16 w16cex w16sdtdh wp14">
+<w:ftr xmlns:wpc="http://schemas.microsoft.com/office/word/2010/wordprocessingCanvas" xmlns:cx="http://schemas.microsoft.com/office/drawing/2014/chartex" xmlns:cx1="http://schemas.microsoft.com/office/drawing/2015/9/8/chartex" xmlns:cx2="http://schemas.microsoft.com/office/drawing/2015/10/21/chartex" xmlns:cx3="http://schemas.microsoft.com/office/drawing/2016/5/9/chartex" xmlns:cx4="http://schemas.microsoft.com/office/drawing/2016/5/10/chartex" xmlns:cx5="http://schemas.microsoft.com/office/drawing/2016/5/11/chartex" xmlns:cx6="http://schemas.microsoft.com/office/drawing/2016/5/12/chartex" xmlns:cx7="http://schemas.microsoft.com/office/drawing/2016/5/13/chartex" xmlns:cx8="http://schemas.microsoft.com/office/drawing/2016/5/14/chartex" xmlns:mc="http://schemas.openxmlformats.org/markup-compatibility/2006" xmlns:aink="http://schemas.microsoft.com/office/drawing/2016/ink" xmlns:am3d="http://schemas.microsoft.com/office/drawing/2017/model3d" xmlns:o="urn:schemas-microsoft-com:office:office" xmlns:oel="http://schemas.microsoft.com/office/2019/extlst" xmlns:r="http://schemas.openxmlformats.org/officeDocument/2006/relationships" xmlns:m="http://schemas.openxmlformats.org/officeDocument/2006/math" xmlns:v="urn:schemas-microsoft-com:vml" xmlns:wp14="http://schemas.microsoft.com/office/word/2010/wordprocessingDrawing" xmlns:wp="http://schemas.openxmlformats.org/drawingml/2006/wordprocessingDrawing" xmlns:w10="urn:schemas-microsoft-com:office:word" xmlns:w="http://schemas.openxmlformats.org/wordprocessingml/2006/main" xmlns:w14="http://schemas.microsoft.com/office/word/2010/wordml" xmlns:w15="http://schemas.microsoft.com/office/word/2012/wordml" xmlns:w16cex="http://schemas.microsoft.com/office/word/2018/wordml/cex" xmlns:w16cid="http://schemas.microsoft.com/office/word/2016/wordml/cid" xmlns:w16="http://schemas.microsoft.com/office/word/2018/wordml" xmlns:w16sdtdh="http://schemas.microsoft.com/office/word/2020/wordml/sdtdatahash" xmlns:w16se="http://schemas.microsoft.com/office/word/2015/wordml/symex" xmlns:wpg="http://schemas.microsoft.com/office/word/2010/wordprocessingGroup" xmlns:wpi="http://schemas.microsoft.com/office/word/2010/wordprocessingInk" xmlns:wne="http://schemas.microsoft.com/office/word/2006/wordml" xmlns:wps="http://schemas.microsoft.com/office/word/2010/wordprocessingShape" mc:Ignorable="w14 w15 w16se w16cid w16 w16cex w16sdtdh wp14">
   <w:p>
     <w:pPr>
       <w:pStyle w:val="Piedepgina"/>
@@ -8140,7 +8311,7 @@
 </file>
 
 <file path=word/footnotes.xml><?xml version="1.0" encoding="utf-8"?>
-<w:footnotes xmlns:wpc="http://schemas.microsoft.com/office/word/2010/wordprocessingCanvas" xmlns:cx="http://schemas.microsoft.com/office/drawing/2014/chartex" xmlns:cx1="http://schemas.microsoft.com/office/drawing/2015/9/8/chartex" xmlns:cx2="http://schemas.microsoft.com/office/drawing/2015/10/21/chartex" xmlns:cx3="http://schemas.microsoft.com/office/drawing/2016/5/9/chartex" xmlns:cx4="http://schemas.microsoft.com/office/drawing/2016/5/10/chartex" xmlns:cx5="http://schemas.microsoft.com/office/drawing/2016/5/11/chartex" xmlns:cx6="http://schemas.microsoft.com/office/drawing/2016/5/12/chartex" xmlns:cx7="http://schemas.microsoft.com/office/drawing/2016/5/13/chartex" xmlns:cx8="http://schemas.microsoft.com/office/drawing/2016/5/14/chartex" xmlns:mc="http://schemas.openxmlformats.org/markup-compatibility/2006" xmlns:aink="http://schemas.microsoft.com/office/drawing/2016/ink" xmlns:am3d="http://schemas.microsoft.com/office/drawing/2017/model3d" xmlns:o="urn:schemas-microsoft-com:office:office" xmlns:oel="http://schemas.microsoft.com/office/2019/extlst" xmlns:r="http://schemas.openxmlformats.org/officeDocument/2006/relationships" xmlns:m="http://schemas.openxmlformats.org/officeDocument/2006/math" xmlns:v="urn:schemas-microsoft-com:vml" xmlns:wp14="http://schemas.microsoft.com/office/word/2010/wordprocessingDrawing" xmlns:wp="http://schemas.openxmlformats.org/drawingml/2006/wordprocessingDrawing" xmlns:w10="urn:schemas-microsoft-com:office:word" xmlns:w="http://schemas.openxmlformats.org/wordprocessingml/2006/main" xmlns:w14="http://schemas.microsoft.com/office/word/2010/wordml" xmlns:w15="http://schemas.microsoft.com/office/word/2012/wordml" xmlns:w16cex="http://schemas.microsoft.com/office/word/2018/wordml/cex" xmlns:w16cid="http://schemas.microsoft.com/office/word/2016/wordml/cid" xmlns:w16="http://schemas.microsoft.com/office/word/2018/wordml" xmlns:w16du="http://schemas.microsoft.com/office/word/2023/wordml/word16du" xmlns:w16sdtdh="http://schemas.microsoft.com/office/word/2020/wordml/sdtdatahash" xmlns:w16se="http://schemas.microsoft.com/office/word/2015/wordml/symex" xmlns:wpg="http://schemas.microsoft.com/office/word/2010/wordprocessingGroup" xmlns:wpi="http://schemas.microsoft.com/office/word/2010/wordprocessingInk" xmlns:wne="http://schemas.microsoft.com/office/word/2006/wordml" xmlns:wps="http://schemas.microsoft.com/office/word/2010/wordprocessingShape" mc:Ignorable="w14 w15 w16se w16cid w16 w16cex w16sdtdh wp14">
+<w:footnotes xmlns:wpc="http://schemas.microsoft.com/office/word/2010/wordprocessingCanvas" xmlns:cx="http://schemas.microsoft.com/office/drawing/2014/chartex" xmlns:cx1="http://schemas.microsoft.com/office/drawing/2015/9/8/chartex" xmlns:cx2="http://schemas.microsoft.com/office/drawing/2015/10/21/chartex" xmlns:cx3="http://schemas.microsoft.com/office/drawing/2016/5/9/chartex" xmlns:cx4="http://schemas.microsoft.com/office/drawing/2016/5/10/chartex" xmlns:cx5="http://schemas.microsoft.com/office/drawing/2016/5/11/chartex" xmlns:cx6="http://schemas.microsoft.com/office/drawing/2016/5/12/chartex" xmlns:cx7="http://schemas.microsoft.com/office/drawing/2016/5/13/chartex" xmlns:cx8="http://schemas.microsoft.com/office/drawing/2016/5/14/chartex" xmlns:mc="http://schemas.openxmlformats.org/markup-compatibility/2006" xmlns:aink="http://schemas.microsoft.com/office/drawing/2016/ink" xmlns:am3d="http://schemas.microsoft.com/office/drawing/2017/model3d" xmlns:o="urn:schemas-microsoft-com:office:office" xmlns:oel="http://schemas.microsoft.com/office/2019/extlst" xmlns:r="http://schemas.openxmlformats.org/officeDocument/2006/relationships" xmlns:m="http://schemas.openxmlformats.org/officeDocument/2006/math" xmlns:v="urn:schemas-microsoft-com:vml" xmlns:wp14="http://schemas.microsoft.com/office/word/2010/wordprocessingDrawing" xmlns:wp="http://schemas.openxmlformats.org/drawingml/2006/wordprocessingDrawing" xmlns:w10="urn:schemas-microsoft-com:office:word" xmlns:w="http://schemas.openxmlformats.org/wordprocessingml/2006/main" xmlns:w14="http://schemas.microsoft.com/office/word/2010/wordml" xmlns:w15="http://schemas.microsoft.com/office/word/2012/wordml" xmlns:w16cex="http://schemas.microsoft.com/office/word/2018/wordml/cex" xmlns:w16cid="http://schemas.microsoft.com/office/word/2016/wordml/cid" xmlns:w16="http://schemas.microsoft.com/office/word/2018/wordml" xmlns:w16sdtdh="http://schemas.microsoft.com/office/word/2020/wordml/sdtdatahash" xmlns:w16se="http://schemas.microsoft.com/office/word/2015/wordml/symex" xmlns:wpg="http://schemas.microsoft.com/office/word/2010/wordprocessingGroup" xmlns:wpi="http://schemas.microsoft.com/office/word/2010/wordprocessingInk" xmlns:wne="http://schemas.microsoft.com/office/word/2006/wordml" xmlns:wps="http://schemas.microsoft.com/office/word/2010/wordprocessingShape" mc:Ignorable="w14 w15 w16se w16cid w16 w16cex w16sdtdh wp14">
   <w:footnote w:type="separator" w:id="-1">
     <w:p>
       <w:pPr>
@@ -8172,7 +8343,7 @@
 </file>
 
 <file path=word/header1.xml><?xml version="1.0" encoding="utf-8"?>
-<w:hdr xmlns:wpc="http://schemas.microsoft.com/office/word/2010/wordprocessingCanvas" xmlns:cx="http://schemas.microsoft.com/office/drawing/2014/chartex" xmlns:cx1="http://schemas.microsoft.com/office/drawing/2015/9/8/chartex" xmlns:cx2="http://schemas.microsoft.com/office/drawing/2015/10/21/chartex" xmlns:cx3="http://schemas.microsoft.com/office/drawing/2016/5/9/chartex" xmlns:cx4="http://schemas.microsoft.com/office/drawing/2016/5/10/chartex" xmlns:cx5="http://schemas.microsoft.com/office/drawing/2016/5/11/chartex" xmlns:cx6="http://schemas.microsoft.com/office/drawing/2016/5/12/chartex" xmlns:cx7="http://schemas.microsoft.com/office/drawing/2016/5/13/chartex" xmlns:cx8="http://schemas.microsoft.com/office/drawing/2016/5/14/chartex" xmlns:mc="http://schemas.openxmlformats.org/markup-compatibility/2006" xmlns:aink="http://schemas.microsoft.com/office/drawing/2016/ink" xmlns:am3d="http://schemas.microsoft.com/office/drawing/2017/model3d" xmlns:o="urn:schemas-microsoft-com:office:office" xmlns:oel="http://schemas.microsoft.com/office/2019/extlst" xmlns:r="http://schemas.openxmlformats.org/officeDocument/2006/relationships" xmlns:m="http://schemas.openxmlformats.org/officeDocument/2006/math" xmlns:v="urn:schemas-microsoft-com:vml" xmlns:wp14="http://schemas.microsoft.com/office/word/2010/wordprocessingDrawing" xmlns:wp="http://schemas.openxmlformats.org/drawingml/2006/wordprocessingDrawing" xmlns:w10="urn:schemas-microsoft-com:office:word" xmlns:w="http://schemas.openxmlformats.org/wordprocessingml/2006/main" xmlns:w14="http://schemas.microsoft.com/office/word/2010/wordml" xmlns:w15="http://schemas.microsoft.com/office/word/2012/wordml" xmlns:w16cex="http://schemas.microsoft.com/office/word/2018/wordml/cex" xmlns:w16cid="http://schemas.microsoft.com/office/word/2016/wordml/cid" xmlns:w16="http://schemas.microsoft.com/office/word/2018/wordml" xmlns:w16du="http://schemas.microsoft.com/office/word/2023/wordml/word16du" xmlns:w16sdtdh="http://schemas.microsoft.com/office/word/2020/wordml/sdtdatahash" xmlns:w16se="http://schemas.microsoft.com/office/word/2015/wordml/symex" xmlns:wpg="http://schemas.microsoft.com/office/word/2010/wordprocessingGroup" xmlns:wpi="http://schemas.microsoft.com/office/word/2010/wordprocessingInk" xmlns:wne="http://schemas.microsoft.com/office/word/2006/wordml" xmlns:wps="http://schemas.microsoft.com/office/word/2010/wordprocessingShape" mc:Ignorable="w14 w15 w16se w16cid w16 w16cex w16sdtdh wp14">
+<w:hdr xmlns:wpc="http://schemas.microsoft.com/office/word/2010/wordprocessingCanvas" xmlns:cx="http://schemas.microsoft.com/office/drawing/2014/chartex" xmlns:cx1="http://schemas.microsoft.com/office/drawing/2015/9/8/chartex" xmlns:cx2="http://schemas.microsoft.com/office/drawing/2015/10/21/chartex" xmlns:cx3="http://schemas.microsoft.com/office/drawing/2016/5/9/chartex" xmlns:cx4="http://schemas.microsoft.com/office/drawing/2016/5/10/chartex" xmlns:cx5="http://schemas.microsoft.com/office/drawing/2016/5/11/chartex" xmlns:cx6="http://schemas.microsoft.com/office/drawing/2016/5/12/chartex" xmlns:cx7="http://schemas.microsoft.com/office/drawing/2016/5/13/chartex" xmlns:cx8="http://schemas.microsoft.com/office/drawing/2016/5/14/chartex" xmlns:mc="http://schemas.openxmlformats.org/markup-compatibility/2006" xmlns:aink="http://schemas.microsoft.com/office/drawing/2016/ink" xmlns:am3d="http://schemas.microsoft.com/office/drawing/2017/model3d" xmlns:o="urn:schemas-microsoft-com:office:office" xmlns:oel="http://schemas.microsoft.com/office/2019/extlst" xmlns:r="http://schemas.openxmlformats.org/officeDocument/2006/relationships" xmlns:m="http://schemas.openxmlformats.org/officeDocument/2006/math" xmlns:v="urn:schemas-microsoft-com:vml" xmlns:wp14="http://schemas.microsoft.com/office/word/2010/wordprocessingDrawing" xmlns:wp="http://schemas.openxmlformats.org/drawingml/2006/wordprocessingDrawing" xmlns:w10="urn:schemas-microsoft-com:office:word" xmlns:w="http://schemas.openxmlformats.org/wordprocessingml/2006/main" xmlns:w14="http://schemas.microsoft.com/office/word/2010/wordml" xmlns:w15="http://schemas.microsoft.com/office/word/2012/wordml" xmlns:w16cex="http://schemas.microsoft.com/office/word/2018/wordml/cex" xmlns:w16cid="http://schemas.microsoft.com/office/word/2016/wordml/cid" xmlns:w16="http://schemas.microsoft.com/office/word/2018/wordml" xmlns:w16sdtdh="http://schemas.microsoft.com/office/word/2020/wordml/sdtdatahash" xmlns:w16se="http://schemas.microsoft.com/office/word/2015/wordml/symex" xmlns:wpg="http://schemas.microsoft.com/office/word/2010/wordprocessingGroup" xmlns:wpi="http://schemas.microsoft.com/office/word/2010/wordprocessingInk" xmlns:wne="http://schemas.microsoft.com/office/word/2006/wordml" xmlns:wps="http://schemas.microsoft.com/office/word/2010/wordprocessingShape" mc:Ignorable="w14 w15 w16se w16cid w16 w16cex w16sdtdh wp14">
   <w:p>
     <w:pPr>
       <w:pStyle w:val="Encabezado"/>
@@ -8213,7 +8384,7 @@
 </file>
 
 <file path=word/header2.xml><?xml version="1.0" encoding="utf-8"?>
-<w:hdr xmlns:wpc="http://schemas.microsoft.com/office/word/2010/wordprocessingCanvas" xmlns:cx="http://schemas.microsoft.com/office/drawing/2014/chartex" xmlns:cx1="http://schemas.microsoft.com/office/drawing/2015/9/8/chartex" xmlns:cx2="http://schemas.microsoft.com/office/drawing/2015/10/21/chartex" xmlns:cx3="http://schemas.microsoft.com/office/drawing/2016/5/9/chartex" xmlns:cx4="http://schemas.microsoft.com/office/drawing/2016/5/10/chartex" xmlns:cx5="http://schemas.microsoft.com/office/drawing/2016/5/11/chartex" xmlns:cx6="http://schemas.microsoft.com/office/drawing/2016/5/12/chartex" xmlns:cx7="http://schemas.microsoft.com/office/drawing/2016/5/13/chartex" xmlns:cx8="http://schemas.microsoft.com/office/drawing/2016/5/14/chartex" xmlns:mc="http://schemas.openxmlformats.org/markup-compatibility/2006" xmlns:aink="http://schemas.microsoft.com/office/drawing/2016/ink" xmlns:am3d="http://schemas.microsoft.com/office/drawing/2017/model3d" xmlns:o="urn:schemas-microsoft-com:office:office" xmlns:oel="http://schemas.microsoft.com/office/2019/extlst" xmlns:r="http://schemas.openxmlformats.org/officeDocument/2006/relationships" xmlns:m="http://schemas.openxmlformats.org/officeDocument/2006/math" xmlns:v="urn:schemas-microsoft-com:vml" xmlns:wp14="http://schemas.microsoft.com/office/word/2010/wordprocessingDrawing" xmlns:wp="http://schemas.openxmlformats.org/drawingml/2006/wordprocessingDrawing" xmlns:w10="urn:schemas-microsoft-com:office:word" xmlns:w="http://schemas.openxmlformats.org/wordprocessingml/2006/main" xmlns:w14="http://schemas.microsoft.com/office/word/2010/wordml" xmlns:w15="http://schemas.microsoft.com/office/word/2012/wordml" xmlns:w16cex="http://schemas.microsoft.com/office/word/2018/wordml/cex" xmlns:w16cid="http://schemas.microsoft.com/office/word/2016/wordml/cid" xmlns:w16="http://schemas.microsoft.com/office/word/2018/wordml" xmlns:w16du="http://schemas.microsoft.com/office/word/2023/wordml/word16du" xmlns:w16sdtdh="http://schemas.microsoft.com/office/word/2020/wordml/sdtdatahash" xmlns:w16se="http://schemas.microsoft.com/office/word/2015/wordml/symex" xmlns:wpg="http://schemas.microsoft.com/office/word/2010/wordprocessingGroup" xmlns:wpi="http://schemas.microsoft.com/office/word/2010/wordprocessingInk" xmlns:wne="http://schemas.microsoft.com/office/word/2006/wordml" xmlns:wps="http://schemas.microsoft.com/office/word/2010/wordprocessingShape" mc:Ignorable="w14 w15 w16se w16cid w16 w16cex w16sdtdh wp14">
+<w:hdr xmlns:wpc="http://schemas.microsoft.com/office/word/2010/wordprocessingCanvas" xmlns:cx="http://schemas.microsoft.com/office/drawing/2014/chartex" xmlns:cx1="http://schemas.microsoft.com/office/drawing/2015/9/8/chartex" xmlns:cx2="http://schemas.microsoft.com/office/drawing/2015/10/21/chartex" xmlns:cx3="http://schemas.microsoft.com/office/drawing/2016/5/9/chartex" xmlns:cx4="http://schemas.microsoft.com/office/drawing/2016/5/10/chartex" xmlns:cx5="http://schemas.microsoft.com/office/drawing/2016/5/11/chartex" xmlns:cx6="http://schemas.microsoft.com/office/drawing/2016/5/12/chartex" xmlns:cx7="http://schemas.microsoft.com/office/drawing/2016/5/13/chartex" xmlns:cx8="http://schemas.microsoft.com/office/drawing/2016/5/14/chartex" xmlns:mc="http://schemas.openxmlformats.org/markup-compatibility/2006" xmlns:aink="http://schemas.microsoft.com/office/drawing/2016/ink" xmlns:am3d="http://schemas.microsoft.com/office/drawing/2017/model3d" xmlns:o="urn:schemas-microsoft-com:office:office" xmlns:oel="http://schemas.microsoft.com/office/2019/extlst" xmlns:r="http://schemas.openxmlformats.org/officeDocument/2006/relationships" xmlns:m="http://schemas.openxmlformats.org/officeDocument/2006/math" xmlns:v="urn:schemas-microsoft-com:vml" xmlns:wp14="http://schemas.microsoft.com/office/word/2010/wordprocessingDrawing" xmlns:wp="http://schemas.openxmlformats.org/drawingml/2006/wordprocessingDrawing" xmlns:w10="urn:schemas-microsoft-com:office:word" xmlns:w="http://schemas.openxmlformats.org/wordprocessingml/2006/main" xmlns:w14="http://schemas.microsoft.com/office/word/2010/wordml" xmlns:w15="http://schemas.microsoft.com/office/word/2012/wordml" xmlns:w16cex="http://schemas.microsoft.com/office/word/2018/wordml/cex" xmlns:w16cid="http://schemas.microsoft.com/office/word/2016/wordml/cid" xmlns:w16="http://schemas.microsoft.com/office/word/2018/wordml" xmlns:w16sdtdh="http://schemas.microsoft.com/office/word/2020/wordml/sdtdatahash" xmlns:w16se="http://schemas.microsoft.com/office/word/2015/wordml/symex" xmlns:wpg="http://schemas.microsoft.com/office/word/2010/wordprocessingGroup" xmlns:wpi="http://schemas.microsoft.com/office/word/2010/wordprocessingInk" xmlns:wne="http://schemas.microsoft.com/office/word/2006/wordml" xmlns:wps="http://schemas.microsoft.com/office/word/2010/wordprocessingShape" mc:Ignorable="w14 w15 w16se w16cid w16 w16cex w16sdtdh wp14">
   <w:tbl>
     <w:tblPr>
       <w:tblStyle w:val="Tablaconcuadrcula"/>
@@ -8447,19 +8618,11 @@
             </w:rPr>
             <w:t xml:space="preserve">   </w:t>
           </w:r>
-          <w:proofErr w:type="spellStart"/>
           <w:r>
             <w:rPr>
               <w:rFonts w:asciiTheme="minorHAnsi" w:hAnsiTheme="minorHAnsi" w:cstheme="minorHAnsi"/>
             </w:rPr>
-            <w:t>Jhonny</w:t>
-          </w:r>
-          <w:proofErr w:type="spellEnd"/>
-          <w:r>
-            <w:rPr>
-              <w:rFonts w:asciiTheme="minorHAnsi" w:hAnsiTheme="minorHAnsi" w:cstheme="minorHAnsi"/>
-            </w:rPr>
-            <w:t xml:space="preserve"> Alexander González Torres</w:t>
+            <w:t>Jhonny Alexander González Torres</w:t>
           </w:r>
         </w:p>
       </w:tc>
@@ -8712,7 +8875,7 @@
 </file>
 
 <file path=word/header3.xml><?xml version="1.0" encoding="utf-8"?>
-<w:hdr xmlns:wpc="http://schemas.microsoft.com/office/word/2010/wordprocessingCanvas" xmlns:cx="http://schemas.microsoft.com/office/drawing/2014/chartex" xmlns:cx1="http://schemas.microsoft.com/office/drawing/2015/9/8/chartex" xmlns:cx2="http://schemas.microsoft.com/office/drawing/2015/10/21/chartex" xmlns:cx3="http://schemas.microsoft.com/office/drawing/2016/5/9/chartex" xmlns:cx4="http://schemas.microsoft.com/office/drawing/2016/5/10/chartex" xmlns:cx5="http://schemas.microsoft.com/office/drawing/2016/5/11/chartex" xmlns:cx6="http://schemas.microsoft.com/office/drawing/2016/5/12/chartex" xmlns:cx7="http://schemas.microsoft.com/office/drawing/2016/5/13/chartex" xmlns:cx8="http://schemas.microsoft.com/office/drawing/2016/5/14/chartex" xmlns:mc="http://schemas.openxmlformats.org/markup-compatibility/2006" xmlns:aink="http://schemas.microsoft.com/office/drawing/2016/ink" xmlns:am3d="http://schemas.microsoft.com/office/drawing/2017/model3d" xmlns:o="urn:schemas-microsoft-com:office:office" xmlns:oel="http://schemas.microsoft.com/office/2019/extlst" xmlns:r="http://schemas.openxmlformats.org/officeDocument/2006/relationships" xmlns:m="http://schemas.openxmlformats.org/officeDocument/2006/math" xmlns:v="urn:schemas-microsoft-com:vml" xmlns:wp14="http://schemas.microsoft.com/office/word/2010/wordprocessingDrawing" xmlns:wp="http://schemas.openxmlformats.org/drawingml/2006/wordprocessingDrawing" xmlns:w10="urn:schemas-microsoft-com:office:word" xmlns:w="http://schemas.openxmlformats.org/wordprocessingml/2006/main" xmlns:w14="http://schemas.microsoft.com/office/word/2010/wordml" xmlns:w15="http://schemas.microsoft.com/office/word/2012/wordml" xmlns:w16cex="http://schemas.microsoft.com/office/word/2018/wordml/cex" xmlns:w16cid="http://schemas.microsoft.com/office/word/2016/wordml/cid" xmlns:w16="http://schemas.microsoft.com/office/word/2018/wordml" xmlns:w16du="http://schemas.microsoft.com/office/word/2023/wordml/word16du" xmlns:w16sdtdh="http://schemas.microsoft.com/office/word/2020/wordml/sdtdatahash" xmlns:w16se="http://schemas.microsoft.com/office/word/2015/wordml/symex" xmlns:wpg="http://schemas.microsoft.com/office/word/2010/wordprocessingGroup" xmlns:wpi="http://schemas.microsoft.com/office/word/2010/wordprocessingInk" xmlns:wne="http://schemas.microsoft.com/office/word/2006/wordml" xmlns:wps="http://schemas.microsoft.com/office/word/2010/wordprocessingShape" mc:Ignorable="w14 w15 w16se w16cid w16 w16cex w16sdtdh wp14">
+<w:hdr xmlns:wpc="http://schemas.microsoft.com/office/word/2010/wordprocessingCanvas" xmlns:cx="http://schemas.microsoft.com/office/drawing/2014/chartex" xmlns:cx1="http://schemas.microsoft.com/office/drawing/2015/9/8/chartex" xmlns:cx2="http://schemas.microsoft.com/office/drawing/2015/10/21/chartex" xmlns:cx3="http://schemas.microsoft.com/office/drawing/2016/5/9/chartex" xmlns:cx4="http://schemas.microsoft.com/office/drawing/2016/5/10/chartex" xmlns:cx5="http://schemas.microsoft.com/office/drawing/2016/5/11/chartex" xmlns:cx6="http://schemas.microsoft.com/office/drawing/2016/5/12/chartex" xmlns:cx7="http://schemas.microsoft.com/office/drawing/2016/5/13/chartex" xmlns:cx8="http://schemas.microsoft.com/office/drawing/2016/5/14/chartex" xmlns:mc="http://schemas.openxmlformats.org/markup-compatibility/2006" xmlns:aink="http://schemas.microsoft.com/office/drawing/2016/ink" xmlns:am3d="http://schemas.microsoft.com/office/drawing/2017/model3d" xmlns:o="urn:schemas-microsoft-com:office:office" xmlns:oel="http://schemas.microsoft.com/office/2019/extlst" xmlns:r="http://schemas.openxmlformats.org/officeDocument/2006/relationships" xmlns:m="http://schemas.openxmlformats.org/officeDocument/2006/math" xmlns:v="urn:schemas-microsoft-com:vml" xmlns:wp14="http://schemas.microsoft.com/office/word/2010/wordprocessingDrawing" xmlns:wp="http://schemas.openxmlformats.org/drawingml/2006/wordprocessingDrawing" xmlns:w10="urn:schemas-microsoft-com:office:word" xmlns:w="http://schemas.openxmlformats.org/wordprocessingml/2006/main" xmlns:w14="http://schemas.microsoft.com/office/word/2010/wordml" xmlns:w15="http://schemas.microsoft.com/office/word/2012/wordml" xmlns:w16cex="http://schemas.microsoft.com/office/word/2018/wordml/cex" xmlns:w16cid="http://schemas.microsoft.com/office/word/2016/wordml/cid" xmlns:w16="http://schemas.microsoft.com/office/word/2018/wordml" xmlns:w16sdtdh="http://schemas.microsoft.com/office/word/2020/wordml/sdtdatahash" xmlns:w16se="http://schemas.microsoft.com/office/word/2015/wordml/symex" xmlns:wpg="http://schemas.microsoft.com/office/word/2010/wordprocessingGroup" xmlns:wpi="http://schemas.microsoft.com/office/word/2010/wordprocessingInk" xmlns:wne="http://schemas.microsoft.com/office/word/2006/wordml" xmlns:wps="http://schemas.microsoft.com/office/word/2010/wordprocessingShape" mc:Ignorable="w14 w15 w16se w16cid w16 w16cex w16sdtdh wp14">
   <w:tbl>
     <w:tblPr>
       <w:tblStyle w:val="Tablaconcuadrcula"/>
@@ -8943,7 +9106,7 @@
 </file>
 
 <file path=word/numbering.xml><?xml version="1.0" encoding="utf-8"?>
-<w:numbering xmlns:wpc="http://schemas.microsoft.com/office/word/2010/wordprocessingCanvas" xmlns:cx="http://schemas.microsoft.com/office/drawing/2014/chartex" xmlns:cx1="http://schemas.microsoft.com/office/drawing/2015/9/8/chartex" xmlns:cx2="http://schemas.microsoft.com/office/drawing/2015/10/21/chartex" xmlns:cx3="http://schemas.microsoft.com/office/drawing/2016/5/9/chartex" xmlns:cx4="http://schemas.microsoft.com/office/drawing/2016/5/10/chartex" xmlns:cx5="http://schemas.microsoft.com/office/drawing/2016/5/11/chartex" xmlns:cx6="http://schemas.microsoft.com/office/drawing/2016/5/12/chartex" xmlns:cx7="http://schemas.microsoft.com/office/drawing/2016/5/13/chartex" xmlns:cx8="http://schemas.microsoft.com/office/drawing/2016/5/14/chartex" xmlns:mc="http://schemas.openxmlformats.org/markup-compatibility/2006" xmlns:aink="http://schemas.microsoft.com/office/drawing/2016/ink" xmlns:am3d="http://schemas.microsoft.com/office/drawing/2017/model3d" xmlns:o="urn:schemas-microsoft-com:office:office" xmlns:oel="http://schemas.microsoft.com/office/2019/extlst" xmlns:r="http://schemas.openxmlformats.org/officeDocument/2006/relationships" xmlns:m="http://schemas.openxmlformats.org/officeDocument/2006/math" xmlns:v="urn:schemas-microsoft-com:vml" xmlns:wp14="http://schemas.microsoft.com/office/word/2010/wordprocessingDrawing" xmlns:wp="http://schemas.openxmlformats.org/drawingml/2006/wordprocessingDrawing" xmlns:w10="urn:schemas-microsoft-com:office:word" xmlns:w="http://schemas.openxmlformats.org/wordprocessingml/2006/main" xmlns:w14="http://schemas.microsoft.com/office/word/2010/wordml" xmlns:w15="http://schemas.microsoft.com/office/word/2012/wordml" xmlns:w16cex="http://schemas.microsoft.com/office/word/2018/wordml/cex" xmlns:w16cid="http://schemas.microsoft.com/office/word/2016/wordml/cid" xmlns:w16="http://schemas.microsoft.com/office/word/2018/wordml" xmlns:w16du="http://schemas.microsoft.com/office/word/2023/wordml/word16du" xmlns:w16sdtdh="http://schemas.microsoft.com/office/word/2020/wordml/sdtdatahash" xmlns:w16se="http://schemas.microsoft.com/office/word/2015/wordml/symex" xmlns:wpg="http://schemas.microsoft.com/office/word/2010/wordprocessingGroup" xmlns:wpi="http://schemas.microsoft.com/office/word/2010/wordprocessingInk" xmlns:wne="http://schemas.microsoft.com/office/word/2006/wordml" xmlns:wps="http://schemas.microsoft.com/office/word/2010/wordprocessingShape" mc:Ignorable="w14 w15 w16se w16cid w16 w16cex w16sdtdh wp14">
+<w:numbering xmlns:wpc="http://schemas.microsoft.com/office/word/2010/wordprocessingCanvas" xmlns:cx="http://schemas.microsoft.com/office/drawing/2014/chartex" xmlns:cx1="http://schemas.microsoft.com/office/drawing/2015/9/8/chartex" xmlns:cx2="http://schemas.microsoft.com/office/drawing/2015/10/21/chartex" xmlns:cx3="http://schemas.microsoft.com/office/drawing/2016/5/9/chartex" xmlns:cx4="http://schemas.microsoft.com/office/drawing/2016/5/10/chartex" xmlns:cx5="http://schemas.microsoft.com/office/drawing/2016/5/11/chartex" xmlns:cx6="http://schemas.microsoft.com/office/drawing/2016/5/12/chartex" xmlns:cx7="http://schemas.microsoft.com/office/drawing/2016/5/13/chartex" xmlns:cx8="http://schemas.microsoft.com/office/drawing/2016/5/14/chartex" xmlns:mc="http://schemas.openxmlformats.org/markup-compatibility/2006" xmlns:aink="http://schemas.microsoft.com/office/drawing/2016/ink" xmlns:am3d="http://schemas.microsoft.com/office/drawing/2017/model3d" xmlns:o="urn:schemas-microsoft-com:office:office" xmlns:oel="http://schemas.microsoft.com/office/2019/extlst" xmlns:r="http://schemas.openxmlformats.org/officeDocument/2006/relationships" xmlns:m="http://schemas.openxmlformats.org/officeDocument/2006/math" xmlns:v="urn:schemas-microsoft-com:vml" xmlns:wp14="http://schemas.microsoft.com/office/word/2010/wordprocessingDrawing" xmlns:wp="http://schemas.openxmlformats.org/drawingml/2006/wordprocessingDrawing" xmlns:w10="urn:schemas-microsoft-com:office:word" xmlns:w="http://schemas.openxmlformats.org/wordprocessingml/2006/main" xmlns:w14="http://schemas.microsoft.com/office/word/2010/wordml" xmlns:w15="http://schemas.microsoft.com/office/word/2012/wordml" xmlns:w16cex="http://schemas.microsoft.com/office/word/2018/wordml/cex" xmlns:w16cid="http://schemas.microsoft.com/office/word/2016/wordml/cid" xmlns:w16="http://schemas.microsoft.com/office/word/2018/wordml" xmlns:w16sdtdh="http://schemas.microsoft.com/office/word/2020/wordml/sdtdatahash" xmlns:w16se="http://schemas.microsoft.com/office/word/2015/wordml/symex" xmlns:wpg="http://schemas.microsoft.com/office/word/2010/wordprocessingGroup" xmlns:wpi="http://schemas.microsoft.com/office/word/2010/wordprocessingInk" xmlns:wne="http://schemas.microsoft.com/office/word/2006/wordml" xmlns:wps="http://schemas.microsoft.com/office/word/2010/wordprocessingShape" mc:Ignorable="w14 w15 w16se w16cid w16 w16cex w16sdtdh wp14">
   <w:abstractNum w:abstractNumId="0" w15:restartNumberingAfterBreak="0">
     <w:nsid w:val="030D2F1D"/>
     <w:multiLevelType w:val="hybridMultilevel"/>
@@ -9960,6 +10123,155 @@
     </w:lvl>
   </w:abstractNum>
   <w:abstractNum w:abstractNumId="10" w15:restartNumberingAfterBreak="0">
+    <w:nsid w:val="1934240A"/>
+    <w:multiLevelType w:val="multilevel"/>
+    <w:tmpl w:val="860AA6F2"/>
+    <w:lvl w:ilvl="0">
+      <w:start w:val="1"/>
+      <w:numFmt w:val="bullet"/>
+      <w:lvlText w:val=""/>
+      <w:lvlJc w:val="left"/>
+      <w:pPr>
+        <w:tabs>
+          <w:tab w:val="num" w:pos="720"/>
+        </w:tabs>
+        <w:ind w:left="720" w:hanging="360"/>
+      </w:pPr>
+      <w:rPr>
+        <w:rFonts w:ascii="Symbol" w:hAnsi="Symbol" w:hint="default"/>
+        <w:sz w:val="20"/>
+      </w:rPr>
+    </w:lvl>
+    <w:lvl w:ilvl="1" w:tentative="1">
+      <w:start w:val="1"/>
+      <w:numFmt w:val="bullet"/>
+      <w:lvlText w:val="o"/>
+      <w:lvlJc w:val="left"/>
+      <w:pPr>
+        <w:tabs>
+          <w:tab w:val="num" w:pos="1440"/>
+        </w:tabs>
+        <w:ind w:left="1440" w:hanging="360"/>
+      </w:pPr>
+      <w:rPr>
+        <w:rFonts w:ascii="Courier New" w:hAnsi="Courier New" w:hint="default"/>
+        <w:sz w:val="20"/>
+      </w:rPr>
+    </w:lvl>
+    <w:lvl w:ilvl="2" w:tentative="1">
+      <w:start w:val="1"/>
+      <w:numFmt w:val="bullet"/>
+      <w:lvlText w:val=""/>
+      <w:lvlJc w:val="left"/>
+      <w:pPr>
+        <w:tabs>
+          <w:tab w:val="num" w:pos="2160"/>
+        </w:tabs>
+        <w:ind w:left="2160" w:hanging="360"/>
+      </w:pPr>
+      <w:rPr>
+        <w:rFonts w:ascii="Wingdings" w:hAnsi="Wingdings" w:hint="default"/>
+        <w:sz w:val="20"/>
+      </w:rPr>
+    </w:lvl>
+    <w:lvl w:ilvl="3" w:tentative="1">
+      <w:start w:val="1"/>
+      <w:numFmt w:val="bullet"/>
+      <w:lvlText w:val=""/>
+      <w:lvlJc w:val="left"/>
+      <w:pPr>
+        <w:tabs>
+          <w:tab w:val="num" w:pos="2880"/>
+        </w:tabs>
+        <w:ind w:left="2880" w:hanging="360"/>
+      </w:pPr>
+      <w:rPr>
+        <w:rFonts w:ascii="Wingdings" w:hAnsi="Wingdings" w:hint="default"/>
+        <w:sz w:val="20"/>
+      </w:rPr>
+    </w:lvl>
+    <w:lvl w:ilvl="4" w:tentative="1">
+      <w:start w:val="1"/>
+      <w:numFmt w:val="bullet"/>
+      <w:lvlText w:val=""/>
+      <w:lvlJc w:val="left"/>
+      <w:pPr>
+        <w:tabs>
+          <w:tab w:val="num" w:pos="3600"/>
+        </w:tabs>
+        <w:ind w:left="3600" w:hanging="360"/>
+      </w:pPr>
+      <w:rPr>
+        <w:rFonts w:ascii="Wingdings" w:hAnsi="Wingdings" w:hint="default"/>
+        <w:sz w:val="20"/>
+      </w:rPr>
+    </w:lvl>
+    <w:lvl w:ilvl="5" w:tentative="1">
+      <w:start w:val="1"/>
+      <w:numFmt w:val="bullet"/>
+      <w:lvlText w:val=""/>
+      <w:lvlJc w:val="left"/>
+      <w:pPr>
+        <w:tabs>
+          <w:tab w:val="num" w:pos="4320"/>
+        </w:tabs>
+        <w:ind w:left="4320" w:hanging="360"/>
+      </w:pPr>
+      <w:rPr>
+        <w:rFonts w:ascii="Wingdings" w:hAnsi="Wingdings" w:hint="default"/>
+        <w:sz w:val="20"/>
+      </w:rPr>
+    </w:lvl>
+    <w:lvl w:ilvl="6" w:tentative="1">
+      <w:start w:val="1"/>
+      <w:numFmt w:val="bullet"/>
+      <w:lvlText w:val=""/>
+      <w:lvlJc w:val="left"/>
+      <w:pPr>
+        <w:tabs>
+          <w:tab w:val="num" w:pos="5040"/>
+        </w:tabs>
+        <w:ind w:left="5040" w:hanging="360"/>
+      </w:pPr>
+      <w:rPr>
+        <w:rFonts w:ascii="Wingdings" w:hAnsi="Wingdings" w:hint="default"/>
+        <w:sz w:val="20"/>
+      </w:rPr>
+    </w:lvl>
+    <w:lvl w:ilvl="7" w:tentative="1">
+      <w:start w:val="1"/>
+      <w:numFmt w:val="bullet"/>
+      <w:lvlText w:val=""/>
+      <w:lvlJc w:val="left"/>
+      <w:pPr>
+        <w:tabs>
+          <w:tab w:val="num" w:pos="5760"/>
+        </w:tabs>
+        <w:ind w:left="5760" w:hanging="360"/>
+      </w:pPr>
+      <w:rPr>
+        <w:rFonts w:ascii="Wingdings" w:hAnsi="Wingdings" w:hint="default"/>
+        <w:sz w:val="20"/>
+      </w:rPr>
+    </w:lvl>
+    <w:lvl w:ilvl="8" w:tentative="1">
+      <w:start w:val="1"/>
+      <w:numFmt w:val="bullet"/>
+      <w:lvlText w:val=""/>
+      <w:lvlJc w:val="left"/>
+      <w:pPr>
+        <w:tabs>
+          <w:tab w:val="num" w:pos="6480"/>
+        </w:tabs>
+        <w:ind w:left="6480" w:hanging="360"/>
+      </w:pPr>
+      <w:rPr>
+        <w:rFonts w:ascii="Wingdings" w:hAnsi="Wingdings" w:hint="default"/>
+        <w:sz w:val="20"/>
+      </w:rPr>
+    </w:lvl>
+  </w:abstractNum>
+  <w:abstractNum w:abstractNumId="11" w15:restartNumberingAfterBreak="0">
     <w:nsid w:val="1A085CB5"/>
     <w:multiLevelType w:val="hybridMultilevel"/>
     <w:tmpl w:val="467A2E9E"/>
@@ -10048,7 +10360,7 @@
       </w:pPr>
     </w:lvl>
   </w:abstractNum>
-  <w:abstractNum w:abstractNumId="11" w15:restartNumberingAfterBreak="0">
+  <w:abstractNum w:abstractNumId="12" w15:restartNumberingAfterBreak="0">
     <w:nsid w:val="1C6C183A"/>
     <w:multiLevelType w:val="hybridMultilevel"/>
     <w:tmpl w:val="2712393C"/>
@@ -10161,7 +10473,7 @@
       </w:rPr>
     </w:lvl>
   </w:abstractNum>
-  <w:abstractNum w:abstractNumId="12" w15:restartNumberingAfterBreak="0">
+  <w:abstractNum w:abstractNumId="13" w15:restartNumberingAfterBreak="0">
     <w:nsid w:val="1FCC0F1D"/>
     <w:multiLevelType w:val="hybridMultilevel"/>
     <w:tmpl w:val="E8A837B8"/>
@@ -10247,7 +10559,7 @@
       </w:pPr>
     </w:lvl>
   </w:abstractNum>
-  <w:abstractNum w:abstractNumId="13" w15:restartNumberingAfterBreak="0">
+  <w:abstractNum w:abstractNumId="14" w15:restartNumberingAfterBreak="0">
     <w:nsid w:val="21E50A7C"/>
     <w:multiLevelType w:val="hybridMultilevel"/>
     <w:tmpl w:val="D6680784"/>
@@ -10336,7 +10648,7 @@
       </w:pPr>
     </w:lvl>
   </w:abstractNum>
-  <w:abstractNum w:abstractNumId="14" w15:restartNumberingAfterBreak="0">
+  <w:abstractNum w:abstractNumId="15" w15:restartNumberingAfterBreak="0">
     <w:nsid w:val="28C128D3"/>
     <w:multiLevelType w:val="hybridMultilevel"/>
     <w:tmpl w:val="17C41FB4"/>
@@ -10449,7 +10761,7 @@
       </w:rPr>
     </w:lvl>
   </w:abstractNum>
-  <w:abstractNum w:abstractNumId="15" w15:restartNumberingAfterBreak="0">
+  <w:abstractNum w:abstractNumId="16" w15:restartNumberingAfterBreak="0">
     <w:nsid w:val="2953197E"/>
     <w:multiLevelType w:val="hybridMultilevel"/>
     <w:tmpl w:val="A1BAC9B0"/>
@@ -10562,7 +10874,7 @@
       </w:rPr>
     </w:lvl>
   </w:abstractNum>
-  <w:abstractNum w:abstractNumId="16" w15:restartNumberingAfterBreak="0">
+  <w:abstractNum w:abstractNumId="17" w15:restartNumberingAfterBreak="0">
     <w:nsid w:val="2DF8E759"/>
     <w:multiLevelType w:val="hybridMultilevel"/>
     <w:tmpl w:val="BEF2E406"/>
@@ -10675,7 +10987,7 @@
       </w:rPr>
     </w:lvl>
   </w:abstractNum>
-  <w:abstractNum w:abstractNumId="17" w15:restartNumberingAfterBreak="0">
+  <w:abstractNum w:abstractNumId="18" w15:restartNumberingAfterBreak="0">
     <w:nsid w:val="390B24CD"/>
     <w:multiLevelType w:val="hybridMultilevel"/>
     <w:tmpl w:val="45FEA56E"/>
@@ -10788,7 +11100,7 @@
       </w:rPr>
     </w:lvl>
   </w:abstractNum>
-  <w:abstractNum w:abstractNumId="18" w15:restartNumberingAfterBreak="0">
+  <w:abstractNum w:abstractNumId="19" w15:restartNumberingAfterBreak="0">
     <w:nsid w:val="43BD7B18"/>
     <w:multiLevelType w:val="hybridMultilevel"/>
     <w:tmpl w:val="F7588D16"/>
@@ -10901,7 +11213,7 @@
       </w:rPr>
     </w:lvl>
   </w:abstractNum>
-  <w:abstractNum w:abstractNumId="19" w15:restartNumberingAfterBreak="0">
+  <w:abstractNum w:abstractNumId="20" w15:restartNumberingAfterBreak="0">
     <w:nsid w:val="4793210B"/>
     <w:multiLevelType w:val="multilevel"/>
     <w:tmpl w:val="CFD83B4E"/>
@@ -11014,7 +11326,7 @@
       </w:rPr>
     </w:lvl>
   </w:abstractNum>
-  <w:abstractNum w:abstractNumId="20" w15:restartNumberingAfterBreak="0">
+  <w:abstractNum w:abstractNumId="21" w15:restartNumberingAfterBreak="0">
     <w:nsid w:val="49DA79B9"/>
     <w:multiLevelType w:val="hybridMultilevel"/>
     <w:tmpl w:val="F3C8F666"/>
@@ -11126,7 +11438,7 @@
       </w:rPr>
     </w:lvl>
   </w:abstractNum>
-  <w:abstractNum w:abstractNumId="21" w15:restartNumberingAfterBreak="0">
+  <w:abstractNum w:abstractNumId="22" w15:restartNumberingAfterBreak="0">
     <w:nsid w:val="4F53712E"/>
     <w:multiLevelType w:val="hybridMultilevel"/>
     <w:tmpl w:val="FFCE466C"/>
@@ -11239,7 +11551,7 @@
       </w:rPr>
     </w:lvl>
   </w:abstractNum>
-  <w:abstractNum w:abstractNumId="22" w15:restartNumberingAfterBreak="0">
+  <w:abstractNum w:abstractNumId="23" w15:restartNumberingAfterBreak="0">
     <w:nsid w:val="52BA6F62"/>
     <w:multiLevelType w:val="multilevel"/>
     <w:tmpl w:val="9C421966"/>
@@ -11352,7 +11664,7 @@
       </w:rPr>
     </w:lvl>
   </w:abstractNum>
-  <w:abstractNum w:abstractNumId="23" w15:restartNumberingAfterBreak="0">
+  <w:abstractNum w:abstractNumId="24" w15:restartNumberingAfterBreak="0">
     <w:nsid w:val="56AFFC37"/>
     <w:multiLevelType w:val="hybridMultilevel"/>
     <w:tmpl w:val="58648010"/>
@@ -11465,7 +11777,7 @@
       </w:rPr>
     </w:lvl>
   </w:abstractNum>
-  <w:abstractNum w:abstractNumId="24" w15:restartNumberingAfterBreak="0">
+  <w:abstractNum w:abstractNumId="25" w15:restartNumberingAfterBreak="0">
     <w:nsid w:val="572152B3"/>
     <w:multiLevelType w:val="hybridMultilevel"/>
     <w:tmpl w:val="C092497C"/>
@@ -11554,7 +11866,7 @@
       </w:pPr>
     </w:lvl>
   </w:abstractNum>
-  <w:abstractNum w:abstractNumId="25" w15:restartNumberingAfterBreak="0">
+  <w:abstractNum w:abstractNumId="26" w15:restartNumberingAfterBreak="0">
     <w:nsid w:val="5ABA57AF"/>
     <w:multiLevelType w:val="hybridMultilevel"/>
     <w:tmpl w:val="8B2ED972"/>
@@ -11643,7 +11955,7 @@
       </w:pPr>
     </w:lvl>
   </w:abstractNum>
-  <w:abstractNum w:abstractNumId="26" w15:restartNumberingAfterBreak="0">
+  <w:abstractNum w:abstractNumId="27" w15:restartNumberingAfterBreak="0">
     <w:nsid w:val="5C8E77FD"/>
     <w:multiLevelType w:val="hybridMultilevel"/>
     <w:tmpl w:val="F5EE5A24"/>
@@ -11756,7 +12068,7 @@
       </w:rPr>
     </w:lvl>
   </w:abstractNum>
-  <w:abstractNum w:abstractNumId="27" w15:restartNumberingAfterBreak="0">
+  <w:abstractNum w:abstractNumId="28" w15:restartNumberingAfterBreak="0">
     <w:nsid w:val="5F5E5C68"/>
     <w:multiLevelType w:val="hybridMultilevel"/>
     <w:tmpl w:val="B03C7C2C"/>
@@ -11845,7 +12157,7 @@
       </w:pPr>
     </w:lvl>
   </w:abstractNum>
-  <w:abstractNum w:abstractNumId="28" w15:restartNumberingAfterBreak="0">
+  <w:abstractNum w:abstractNumId="29" w15:restartNumberingAfterBreak="0">
     <w:nsid w:val="604A3BC4"/>
     <w:multiLevelType w:val="multilevel"/>
     <w:tmpl w:val="81C86BD8"/>
@@ -11966,7 +12278,7 @@
       </w:rPr>
     </w:lvl>
   </w:abstractNum>
-  <w:abstractNum w:abstractNumId="29" w15:restartNumberingAfterBreak="0">
+  <w:abstractNum w:abstractNumId="30" w15:restartNumberingAfterBreak="0">
     <w:nsid w:val="6174799D"/>
     <w:multiLevelType w:val="hybridMultilevel"/>
     <w:tmpl w:val="D93EC4F6"/>
@@ -12052,7 +12364,7 @@
       </w:pPr>
     </w:lvl>
   </w:abstractNum>
-  <w:abstractNum w:abstractNumId="30" w15:restartNumberingAfterBreak="0">
+  <w:abstractNum w:abstractNumId="31" w15:restartNumberingAfterBreak="0">
     <w:nsid w:val="649443E1"/>
     <w:multiLevelType w:val="hybridMultilevel"/>
     <w:tmpl w:val="E5244926"/>
@@ -12165,7 +12477,7 @@
       </w:rPr>
     </w:lvl>
   </w:abstractNum>
-  <w:abstractNum w:abstractNumId="31" w15:restartNumberingAfterBreak="0">
+  <w:abstractNum w:abstractNumId="32" w15:restartNumberingAfterBreak="0">
     <w:nsid w:val="6D9370F0"/>
     <w:multiLevelType w:val="multilevel"/>
     <w:tmpl w:val="EE6EB9F4"/>
@@ -12287,7 +12599,7 @@
       </w:rPr>
     </w:lvl>
   </w:abstractNum>
-  <w:abstractNum w:abstractNumId="32" w15:restartNumberingAfterBreak="0">
+  <w:abstractNum w:abstractNumId="33" w15:restartNumberingAfterBreak="0">
     <w:nsid w:val="74EC4630"/>
     <w:multiLevelType w:val="hybridMultilevel"/>
     <w:tmpl w:val="C89CA120"/>
@@ -12400,7 +12712,7 @@
       </w:rPr>
     </w:lvl>
   </w:abstractNum>
-  <w:abstractNum w:abstractNumId="33" w15:restartNumberingAfterBreak="0">
+  <w:abstractNum w:abstractNumId="34" w15:restartNumberingAfterBreak="0">
     <w:nsid w:val="7C325F31"/>
     <w:multiLevelType w:val="hybridMultilevel"/>
     <w:tmpl w:val="AB4E6B54"/>
@@ -12489,7 +12801,7 @@
       </w:pPr>
     </w:lvl>
   </w:abstractNum>
-  <w:abstractNum w:abstractNumId="34" w15:restartNumberingAfterBreak="0">
+  <w:abstractNum w:abstractNumId="35" w15:restartNumberingAfterBreak="0">
     <w:nsid w:val="7E740462"/>
     <w:multiLevelType w:val="hybridMultilevel"/>
     <w:tmpl w:val="FD0AFBE6"/>
@@ -12579,109 +12891,112 @@
     </w:lvl>
   </w:abstractNum>
   <w:num w:numId="1" w16cid:durableId="871453356">
-    <w:abstractNumId w:val="16"/>
+    <w:abstractNumId w:val="17"/>
   </w:num>
   <w:num w:numId="2" w16cid:durableId="723913488">
     <w:abstractNumId w:val="5"/>
   </w:num>
   <w:num w:numId="3" w16cid:durableId="175073105">
-    <w:abstractNumId w:val="33"/>
+    <w:abstractNumId w:val="34"/>
   </w:num>
   <w:num w:numId="4" w16cid:durableId="1747065862">
     <w:abstractNumId w:val="0"/>
   </w:num>
   <w:num w:numId="5" w16cid:durableId="1094597202">
-    <w:abstractNumId w:val="20"/>
+    <w:abstractNumId w:val="21"/>
   </w:num>
   <w:num w:numId="6" w16cid:durableId="81798064">
     <w:abstractNumId w:val="8"/>
   </w:num>
   <w:num w:numId="7" w16cid:durableId="280453046">
-    <w:abstractNumId w:val="22"/>
+    <w:abstractNumId w:val="23"/>
   </w:num>
   <w:num w:numId="8" w16cid:durableId="45185496">
-    <w:abstractNumId w:val="29"/>
+    <w:abstractNumId w:val="30"/>
   </w:num>
   <w:num w:numId="9" w16cid:durableId="1787118984">
-    <w:abstractNumId w:val="13"/>
+    <w:abstractNumId w:val="14"/>
   </w:num>
   <w:num w:numId="10" w16cid:durableId="263273888">
     <w:abstractNumId w:val="1"/>
   </w:num>
   <w:num w:numId="11" w16cid:durableId="85656153">
-    <w:abstractNumId w:val="12"/>
+    <w:abstractNumId w:val="13"/>
   </w:num>
   <w:num w:numId="12" w16cid:durableId="75329651">
     <w:abstractNumId w:val="2"/>
   </w:num>
   <w:num w:numId="13" w16cid:durableId="1070811270">
-    <w:abstractNumId w:val="28"/>
+    <w:abstractNumId w:val="29"/>
   </w:num>
   <w:num w:numId="14" w16cid:durableId="1467158839">
-    <w:abstractNumId w:val="24"/>
+    <w:abstractNumId w:val="25"/>
   </w:num>
   <w:num w:numId="15" w16cid:durableId="1324089815">
-    <w:abstractNumId w:val="32"/>
+    <w:abstractNumId w:val="33"/>
   </w:num>
   <w:num w:numId="16" w16cid:durableId="332269131">
     <w:abstractNumId w:val="6"/>
   </w:num>
   <w:num w:numId="17" w16cid:durableId="654458655">
-    <w:abstractNumId w:val="18"/>
+    <w:abstractNumId w:val="19"/>
   </w:num>
   <w:num w:numId="18" w16cid:durableId="30889691">
-    <w:abstractNumId w:val="15"/>
+    <w:abstractNumId w:val="16"/>
   </w:num>
   <w:num w:numId="19" w16cid:durableId="163470867">
     <w:abstractNumId w:val="9"/>
   </w:num>
   <w:num w:numId="20" w16cid:durableId="1722704660">
-    <w:abstractNumId w:val="19"/>
+    <w:abstractNumId w:val="20"/>
   </w:num>
   <w:num w:numId="21" w16cid:durableId="1024942221">
-    <w:abstractNumId w:val="31"/>
+    <w:abstractNumId w:val="32"/>
   </w:num>
   <w:num w:numId="22" w16cid:durableId="396167073">
     <w:abstractNumId w:val="7"/>
   </w:num>
   <w:num w:numId="23" w16cid:durableId="2119909236">
-    <w:abstractNumId w:val="26"/>
+    <w:abstractNumId w:val="27"/>
   </w:num>
   <w:num w:numId="24" w16cid:durableId="1786390307">
+    <w:abstractNumId w:val="12"/>
+  </w:num>
+  <w:num w:numId="25" w16cid:durableId="2063168428">
+    <w:abstractNumId w:val="22"/>
+  </w:num>
+  <w:num w:numId="26" w16cid:durableId="1770274214">
     <w:abstractNumId w:val="11"/>
   </w:num>
-  <w:num w:numId="25" w16cid:durableId="2063168428">
-    <w:abstractNumId w:val="21"/>
-  </w:num>
-  <w:num w:numId="26" w16cid:durableId="1770274214">
-    <w:abstractNumId w:val="10"/>
-  </w:num>
   <w:num w:numId="27" w16cid:durableId="2116055349">
-    <w:abstractNumId w:val="14"/>
+    <w:abstractNumId w:val="15"/>
   </w:num>
   <w:num w:numId="28" w16cid:durableId="2075159739">
     <w:abstractNumId w:val="3"/>
   </w:num>
   <w:num w:numId="29" w16cid:durableId="975455583">
-    <w:abstractNumId w:val="17"/>
+    <w:abstractNumId w:val="18"/>
   </w:num>
   <w:num w:numId="30" w16cid:durableId="824711799">
     <w:abstractNumId w:val="4"/>
   </w:num>
   <w:num w:numId="31" w16cid:durableId="1774938142">
-    <w:abstractNumId w:val="30"/>
+    <w:abstractNumId w:val="31"/>
   </w:num>
   <w:num w:numId="32" w16cid:durableId="1789397543">
-    <w:abstractNumId w:val="27"/>
+    <w:abstractNumId w:val="28"/>
   </w:num>
   <w:num w:numId="33" w16cid:durableId="1751343877">
-    <w:abstractNumId w:val="25"/>
+    <w:abstractNumId w:val="26"/>
   </w:num>
   <w:num w:numId="34" w16cid:durableId="1978954066">
-    <w:abstractNumId w:val="34"/>
+    <w:abstractNumId w:val="35"/>
   </w:num>
   <w:num w:numId="35" w16cid:durableId="726147112">
-    <w:abstractNumId w:val="23"/>
+    <w:abstractNumId w:val="24"/>
+  </w:num>
+  <w:num w:numId="36" w16cid:durableId="923605695">
+    <w:abstractNumId w:val="10"/>
   </w:num>
   <w:numIdMacAtCleanup w:val="2"/>
 </w:numbering>
@@ -13842,11 +14157,22 @@
     <w:unhideWhenUsed/>
     <w:rsid w:val="00ED558A"/>
   </w:style>
+  <w:style w:type="character" w:styleId="Textoennegrita">
+    <w:name w:val="Strong"/>
+    <w:basedOn w:val="Fuentedeprrafopredeter"/>
+    <w:uiPriority w:val="22"/>
+    <w:qFormat/>
+    <w:rsid w:val="00861A38"/>
+    <w:rPr>
+      <w:b/>
+      <w:bCs/>
+    </w:rPr>
+  </w:style>
 </w:styles>
 </file>
 
 <file path=word/glossary/document.xml><?xml version="1.0" encoding="utf-8"?>
-<w:glossaryDocument xmlns:wpc="http://schemas.microsoft.com/office/word/2010/wordprocessingCanvas" xmlns:cx="http://schemas.microsoft.com/office/drawing/2014/chartex" xmlns:cx1="http://schemas.microsoft.com/office/drawing/2015/9/8/chartex" xmlns:cx2="http://schemas.microsoft.com/office/drawing/2015/10/21/chartex" xmlns:cx3="http://schemas.microsoft.com/office/drawing/2016/5/9/chartex" xmlns:cx4="http://schemas.microsoft.com/office/drawing/2016/5/10/chartex" xmlns:cx5="http://schemas.microsoft.com/office/drawing/2016/5/11/chartex" xmlns:cx6="http://schemas.microsoft.com/office/drawing/2016/5/12/chartex" xmlns:cx7="http://schemas.microsoft.com/office/drawing/2016/5/13/chartex" xmlns:cx8="http://schemas.microsoft.com/office/drawing/2016/5/14/chartex" xmlns:mc="http://schemas.openxmlformats.org/markup-compatibility/2006" xmlns:aink="http://schemas.microsoft.com/office/drawing/2016/ink" xmlns:am3d="http://schemas.microsoft.com/office/drawing/2017/model3d" xmlns:o="urn:schemas-microsoft-com:office:office" xmlns:oel="http://schemas.microsoft.com/office/2019/extlst" xmlns:r="http://schemas.openxmlformats.org/officeDocument/2006/relationships" xmlns:m="http://schemas.openxmlformats.org/officeDocument/2006/math" xmlns:v="urn:schemas-microsoft-com:vml" xmlns:wp14="http://schemas.microsoft.com/office/word/2010/wordprocessingDrawing" xmlns:wp="http://schemas.openxmlformats.org/drawingml/2006/wordprocessingDrawing" xmlns:w10="urn:schemas-microsoft-com:office:word" xmlns:w="http://schemas.openxmlformats.org/wordprocessingml/2006/main" xmlns:w14="http://schemas.microsoft.com/office/word/2010/wordml" xmlns:w15="http://schemas.microsoft.com/office/word/2012/wordml" xmlns:w16cex="http://schemas.microsoft.com/office/word/2018/wordml/cex" xmlns:w16cid="http://schemas.microsoft.com/office/word/2016/wordml/cid" xmlns:w16="http://schemas.microsoft.com/office/word/2018/wordml" xmlns:w16du="http://schemas.microsoft.com/office/word/2023/wordml/word16du" xmlns:w16sdtdh="http://schemas.microsoft.com/office/word/2020/wordml/sdtdatahash" xmlns:w16se="http://schemas.microsoft.com/office/word/2015/wordml/symex" xmlns:wpg="http://schemas.microsoft.com/office/word/2010/wordprocessingGroup" xmlns:wpi="http://schemas.microsoft.com/office/word/2010/wordprocessingInk" xmlns:wne="http://schemas.microsoft.com/office/word/2006/wordml" xmlns:wps="http://schemas.microsoft.com/office/word/2010/wordprocessingShape" mc:Ignorable="w14 w15 w16se w16cid w16 w16cex w16sdtdh wp14">
+<w:glossaryDocument xmlns:wpc="http://schemas.microsoft.com/office/word/2010/wordprocessingCanvas" xmlns:cx="http://schemas.microsoft.com/office/drawing/2014/chartex" xmlns:cx1="http://schemas.microsoft.com/office/drawing/2015/9/8/chartex" xmlns:cx2="http://schemas.microsoft.com/office/drawing/2015/10/21/chartex" xmlns:cx3="http://schemas.microsoft.com/office/drawing/2016/5/9/chartex" xmlns:cx4="http://schemas.microsoft.com/office/drawing/2016/5/10/chartex" xmlns:cx5="http://schemas.microsoft.com/office/drawing/2016/5/11/chartex" xmlns:cx6="http://schemas.microsoft.com/office/drawing/2016/5/12/chartex" xmlns:cx7="http://schemas.microsoft.com/office/drawing/2016/5/13/chartex" xmlns:cx8="http://schemas.microsoft.com/office/drawing/2016/5/14/chartex" xmlns:mc="http://schemas.openxmlformats.org/markup-compatibility/2006" xmlns:aink="http://schemas.microsoft.com/office/drawing/2016/ink" xmlns:am3d="http://schemas.microsoft.com/office/drawing/2017/model3d" xmlns:o="urn:schemas-microsoft-com:office:office" xmlns:oel="http://schemas.microsoft.com/office/2019/extlst" xmlns:r="http://schemas.openxmlformats.org/officeDocument/2006/relationships" xmlns:m="http://schemas.openxmlformats.org/officeDocument/2006/math" xmlns:v="urn:schemas-microsoft-com:vml" xmlns:wp14="http://schemas.microsoft.com/office/word/2010/wordprocessingDrawing" xmlns:wp="http://schemas.openxmlformats.org/drawingml/2006/wordprocessingDrawing" xmlns:w10="urn:schemas-microsoft-com:office:word" xmlns:w="http://schemas.openxmlformats.org/wordprocessingml/2006/main" xmlns:w14="http://schemas.microsoft.com/office/word/2010/wordml" xmlns:w15="http://schemas.microsoft.com/office/word/2012/wordml" xmlns:w16cex="http://schemas.microsoft.com/office/word/2018/wordml/cex" xmlns:w16cid="http://schemas.microsoft.com/office/word/2016/wordml/cid" xmlns:w16="http://schemas.microsoft.com/office/word/2018/wordml" xmlns:w16sdtdh="http://schemas.microsoft.com/office/word/2020/wordml/sdtdatahash" xmlns:w16se="http://schemas.microsoft.com/office/word/2015/wordml/symex" xmlns:wpg="http://schemas.microsoft.com/office/word/2010/wordprocessingGroup" xmlns:wpi="http://schemas.microsoft.com/office/word/2010/wordprocessingInk" xmlns:wne="http://schemas.microsoft.com/office/word/2006/wordml" xmlns:wps="http://schemas.microsoft.com/office/word/2010/wordprocessingShape" mc:Ignorable="w14 w15 w16se w16cid w16 w16cex w16sdtdh wp14">
   <w:docParts>
     <w:docPart>
       <w:docPartPr>
@@ -13906,7 +14232,7 @@
     <w:charset w:val="00"/>
     <w:family w:val="swiss"/>
     <w:pitch w:val="variable"/>
-    <w:sig w:usb0="E4002EFF" w:usb1="C200247B" w:usb2="00000009" w:usb3="00000000" w:csb0="000001FF" w:csb1="00000000"/>
+    <w:sig w:usb0="E4002EFF" w:usb1="C000247B" w:usb2="00000009" w:usb3="00000000" w:csb0="000001FF" w:csb1="00000000"/>
   </w:font>
   <w:font w:name="MS Gothic">
     <w:altName w:val="ＭＳ ゴシック"/>
@@ -13960,6 +14286,13 @@
     <w:pitch w:val="variable"/>
     <w:sig w:usb0="E4002EFF" w:usb1="C000E47F" w:usb2="00000009" w:usb3="00000000" w:csb0="000001FF" w:csb1="00000000"/>
   </w:font>
+  <w:font w:name="Bookman Old Style">
+    <w:panose1 w:val="02050604050505020204"/>
+    <w:charset w:val="00"/>
+    <w:family w:val="roman"/>
+    <w:pitch w:val="variable"/>
+    <w:sig w:usb0="00000287" w:usb1="00000000" w:usb2="00000000" w:usb3="00000000" w:csb0="0000009F" w:csb1="00000000"/>
+  </w:font>
   <w:font w:name="Arial">
     <w:panose1 w:val="020B0604020202020204"/>
     <w:charset w:val="00"/>
@@ -13987,7 +14320,7 @@
     <w:charset w:val="00"/>
     <w:family w:val="swiss"/>
     <w:pitch w:val="variable"/>
-    <w:sig w:usb0="E4002EFF" w:usb1="C200247B" w:usb2="00000009" w:usb3="00000000" w:csb0="000001FF" w:csb1="00000000"/>
+    <w:sig w:usb0="E4002EFF" w:usb1="C000247B" w:usb2="00000009" w:usb3="00000000" w:csb0="000001FF" w:csb1="00000000"/>
   </w:font>
 </w:fonts>
 </file>
@@ -14012,6 +14345,7 @@
     <w:rsid w:val="000F101F"/>
     <w:rsid w:val="00126C2D"/>
     <w:rsid w:val="002A1664"/>
+    <w:rsid w:val="005A165B"/>
     <w:rsid w:val="009067AC"/>
     <w:rsid w:val="00D81C51"/>
     <w:rsid w:val="00F5031C"/>
@@ -14950,6 +15284,23 @@
 </file>
 
 <file path=customXml/item2.xml><?xml version="1.0" encoding="utf-8"?>
+<p:properties xmlns:p="http://schemas.microsoft.com/office/2006/metadata/properties" xmlns:xsi="http://www.w3.org/2001/XMLSchema-instance" xmlns:pc="http://schemas.microsoft.com/office/infopath/2007/PartnerControls">
+  <documentManagement>
+    <Estado_Documento xmlns="eb1448ec-4c10-40cb-b842-957900895bf7">APROBADO</Estado_Documento>
+  </documentManagement>
+</p:properties>
+</file>
+
+<file path=customXml/item3.xml><?xml version="1.0" encoding="utf-8"?>
+<?mso-contentType ?>
+<FormTemplates xmlns="http://schemas.microsoft.com/sharepoint/v3/contenttype/forms">
+  <Display>DocumentLibraryForm</Display>
+  <Edit>DocumentLibraryForm</Edit>
+  <New>DocumentLibraryForm</New>
+</FormTemplates>
+</file>
+
+<file path=customXml/item4.xml><?xml version="1.0" encoding="utf-8"?>
 <ct:contentTypeSchema xmlns:ct="http://schemas.microsoft.com/office/2006/metadata/contentType" xmlns:ma="http://schemas.microsoft.com/office/2006/metadata/properties/metaAttributes" ct:_="" ma:_="" ma:contentTypeName="Document" ma:contentTypeID="0x0101005172045B88A0A647BE25341C739D9E50" ma:contentTypeVersion="3" ma:contentTypeDescription="Create a new document." ma:contentTypeScope="" ma:versionID="90a6bf9fd3391ee8bfffb30a014ed716">
   <xsd:schema xmlns:xsd="http://www.w3.org/2001/XMLSchema" xmlns:xs="http://www.w3.org/2001/XMLSchema" xmlns:p="http://schemas.microsoft.com/office/2006/metadata/properties" xmlns:ns2="eb1448ec-4c10-40cb-b842-957900895bf7" targetNamespace="http://schemas.microsoft.com/office/2006/metadata/properties" ma:root="true" ma:fieldsID="d010736954ace8bc963054b5307b3d30" ns2:_="">
     <xsd:import namespace="eb1448ec-4c10-40cb-b842-957900895bf7"/>
@@ -15092,23 +15443,6 @@
 </ct:contentTypeSchema>
 </file>
 
-<file path=customXml/item3.xml><?xml version="1.0" encoding="utf-8"?>
-<?mso-contentType ?>
-<FormTemplates xmlns="http://schemas.microsoft.com/sharepoint/v3/contenttype/forms">
-  <Display>DocumentLibraryForm</Display>
-  <Edit>DocumentLibraryForm</Edit>
-  <New>DocumentLibraryForm</New>
-</FormTemplates>
-</file>
-
-<file path=customXml/item4.xml><?xml version="1.0" encoding="utf-8"?>
-<p:properties xmlns:p="http://schemas.microsoft.com/office/2006/metadata/properties" xmlns:xsi="http://www.w3.org/2001/XMLSchema-instance" xmlns:pc="http://schemas.microsoft.com/office/infopath/2007/PartnerControls">
-  <documentManagement>
-    <Estado_Documento xmlns="eb1448ec-4c10-40cb-b842-957900895bf7">APROBADO</Estado_Documento>
-  </documentManagement>
-</p:properties>
-</file>
-
 <file path=customXml/itemProps1.xml><?xml version="1.0" encoding="utf-8"?>
 <ds:datastoreItem xmlns:ds="http://schemas.openxmlformats.org/officeDocument/2006/customXml" ds:itemID="{D7A5607B-5392-4743-8476-571E9E113727}">
   <ds:schemaRefs>
@@ -15118,6 +15452,24 @@
 </file>
 
 <file path=customXml/itemProps2.xml><?xml version="1.0" encoding="utf-8"?>
+<ds:datastoreItem xmlns:ds="http://schemas.openxmlformats.org/officeDocument/2006/customXml" ds:itemID="{46FA7E23-3453-4ABC-B383-0666A32183EC}">
+  <ds:schemaRefs>
+    <ds:schemaRef ds:uri="http://schemas.microsoft.com/office/2006/metadata/properties"/>
+    <ds:schemaRef ds:uri="http://schemas.microsoft.com/office/infopath/2007/PartnerControls"/>
+    <ds:schemaRef ds:uri="eb1448ec-4c10-40cb-b842-957900895bf7"/>
+  </ds:schemaRefs>
+</ds:datastoreItem>
+</file>
+
+<file path=customXml/itemProps3.xml><?xml version="1.0" encoding="utf-8"?>
+<ds:datastoreItem xmlns:ds="http://schemas.openxmlformats.org/officeDocument/2006/customXml" ds:itemID="{2A7E7665-CF73-4DD1-976E-C4A31BF5A359}">
+  <ds:schemaRefs>
+    <ds:schemaRef ds:uri="http://schemas.microsoft.com/sharepoint/v3/contenttype/forms"/>
+  </ds:schemaRefs>
+</ds:datastoreItem>
+</file>
+
+<file path=customXml/itemProps4.xml><?xml version="1.0" encoding="utf-8"?>
 <ds:datastoreItem xmlns:ds="http://schemas.openxmlformats.org/officeDocument/2006/customXml" ds:itemID="{DCDCF68A-4CD3-4FE4-88BF-19FBCC521DFA}">
   <ds:schemaRefs>
     <ds:schemaRef ds:uri="http://schemas.microsoft.com/office/2006/metadata/contentType"/>
@@ -15133,22 +15485,4 @@
     <ds:schemaRef ds:uri="http://schemas.microsoft.com/internal/obd"/>
   </ds:schemaRefs>
 </ds:datastoreItem>
-</file>
-
-<file path=customXml/itemProps3.xml><?xml version="1.0" encoding="utf-8"?>
-<ds:datastoreItem xmlns:ds="http://schemas.openxmlformats.org/officeDocument/2006/customXml" ds:itemID="{2A7E7665-CF73-4DD1-976E-C4A31BF5A359}">
-  <ds:schemaRefs>
-    <ds:schemaRef ds:uri="http://schemas.microsoft.com/sharepoint/v3/contenttype/forms"/>
-  </ds:schemaRefs>
-</ds:datastoreItem>
-</file>
-
-<file path=customXml/itemProps4.xml><?xml version="1.0" encoding="utf-8"?>
-<ds:datastoreItem xmlns:ds="http://schemas.openxmlformats.org/officeDocument/2006/customXml" ds:itemID="{46FA7E23-3453-4ABC-B383-0666A32183EC}">
-  <ds:schemaRefs>
-    <ds:schemaRef ds:uri="http://schemas.microsoft.com/office/2006/metadata/properties"/>
-    <ds:schemaRef ds:uri="http://schemas.microsoft.com/office/infopath/2007/PartnerControls"/>
-    <ds:schemaRef ds:uri="eb1448ec-4c10-40cb-b842-957900895bf7"/>
-  </ds:schemaRefs>
-</ds:datastoreItem>
 </file>
</xml_diff>